<commit_message>
Model supplementary species accumulative curves and add text to appendix.
</commit_message>
<xml_diff>
--- a/Manuscript Drafts/Myrmecochores of Connecticut Appendix 1.docx
+++ b/Manuscript Drafts/Myrmecochores of Connecticut Appendix 1.docx
@@ -22,18 +22,24 @@
     <w:p>
       <w:pPr>
         <w:rPr>
-          <w:rFonts w:ascii="Times New Roman" w:hAnsi="Times New Roman" w:cs="Times New Roman"/>
-          <w:sz w:val="24"/>
-          <w:szCs w:val="24"/>
-        </w:rPr>
-      </w:pPr>
-      <w:r>
-        <w:rPr>
-          <w:rFonts w:ascii="Times New Roman" w:hAnsi="Times New Roman" w:cs="Times New Roman"/>
-          <w:sz w:val="24"/>
-          <w:szCs w:val="24"/>
-        </w:rPr>
-        <w:t xml:space="preserve">Fig. S1. </w:t>
+          <w:noProof/>
+        </w:rPr>
+      </w:pPr>
+      <w:r>
+        <w:rPr>
+          <w:rFonts w:ascii="Times New Roman" w:hAnsi="Times New Roman" w:cs="Times New Roman"/>
+          <w:sz w:val="24"/>
+          <w:szCs w:val="24"/>
+        </w:rPr>
+        <w:t>Fig. S1</w:t>
+      </w:r>
+      <w:r>
+        <w:rPr>
+          <w:rFonts w:ascii="Times New Roman" w:hAnsi="Times New Roman" w:cs="Times New Roman"/>
+          <w:sz w:val="24"/>
+          <w:szCs w:val="24"/>
+        </w:rPr>
+        <w:t>.</w:t>
       </w:r>
     </w:p>
     <w:p>
@@ -47,10 +53,54 @@
       <w:r>
         <w:rPr>
           <w:rFonts w:ascii="Times New Roman" w:hAnsi="Times New Roman" w:cs="Times New Roman"/>
-          <w:sz w:val="24"/>
-          <w:szCs w:val="24"/>
-        </w:rPr>
-        <w:t>Fig. S2.</w:t>
+          <w:noProof/>
+          <w:sz w:val="24"/>
+          <w:szCs w:val="24"/>
+        </w:rPr>
+        <w:drawing>
+          <wp:inline distT="0" distB="0" distL="0" distR="0" wp14:anchorId="7A9BD5B5" wp14:editId="7837D650">
+            <wp:extent cx="4752975" cy="4752975"/>
+            <wp:effectExtent l="0" t="0" r="9525" b="9525"/>
+            <wp:docPr id="6" name="Graphic 6"/>
+            <wp:cNvGraphicFramePr>
+              <a:graphicFrameLocks xmlns:a="http://schemas.openxmlformats.org/drawingml/2006/main" noChangeAspect="1"/>
+            </wp:cNvGraphicFramePr>
+            <a:graphic xmlns:a="http://schemas.openxmlformats.org/drawingml/2006/main">
+              <a:graphicData uri="http://schemas.openxmlformats.org/drawingml/2006/picture">
+                <pic:pic xmlns:pic="http://schemas.openxmlformats.org/drawingml/2006/picture">
+                  <pic:nvPicPr>
+                    <pic:cNvPr id="6" name="Graphic 6"/>
+                    <pic:cNvPicPr/>
+                  </pic:nvPicPr>
+                  <pic:blipFill>
+                    <a:blip r:embed="rId4">
+                      <a:extLst>
+                        <a:ext uri="{28A0092B-C50C-407E-A947-70E740481C1C}">
+                          <a14:useLocalDpi xmlns:a14="http://schemas.microsoft.com/office/drawing/2010/main" val="0"/>
+                        </a:ext>
+                        <a:ext uri="{96DAC541-7B7A-43D3-8B79-37D633B846F1}">
+                          <asvg:svgBlip xmlns:asvg="http://schemas.microsoft.com/office/drawing/2016/SVG/main" r:embed="rId5"/>
+                        </a:ext>
+                      </a:extLst>
+                    </a:blip>
+                    <a:stretch>
+                      <a:fillRect/>
+                    </a:stretch>
+                  </pic:blipFill>
+                  <pic:spPr>
+                    <a:xfrm>
+                      <a:off x="0" y="0"/>
+                      <a:ext cx="4752975" cy="4752975"/>
+                    </a:xfrm>
+                    <a:prstGeom prst="rect">
+                      <a:avLst/>
+                    </a:prstGeom>
+                  </pic:spPr>
+                </pic:pic>
+              </a:graphicData>
+            </a:graphic>
+          </wp:inline>
+        </w:drawing>
       </w:r>
     </w:p>
     <w:p>
@@ -67,7 +117,7 @@
           <w:sz w:val="24"/>
           <w:szCs w:val="24"/>
         </w:rPr>
-        <w:t>Fig. S3.</w:t>
+        <w:br w:type="page"/>
       </w:r>
     </w:p>
     <w:p>
@@ -84,7 +134,8 @@
           <w:sz w:val="24"/>
           <w:szCs w:val="24"/>
         </w:rPr>
-        <w:br w:type="page"/>
+        <w:lastRenderedPageBreak/>
+        <w:t>Fig. S2.</w:t>
       </w:r>
     </w:p>
     <w:p>
@@ -98,11 +149,278 @@
       <w:r>
         <w:rPr>
           <w:rFonts w:ascii="Times New Roman" w:hAnsi="Times New Roman" w:cs="Times New Roman"/>
+          <w:noProof/>
+          <w:sz w:val="24"/>
+          <w:szCs w:val="24"/>
+        </w:rPr>
+        <w:drawing>
+          <wp:inline distT="0" distB="0" distL="0" distR="0" wp14:anchorId="3F725045" wp14:editId="2F12FE38">
+            <wp:extent cx="4752975" cy="4752975"/>
+            <wp:effectExtent l="0" t="0" r="9525" b="9525"/>
+            <wp:docPr id="7" name="Graphic 7"/>
+            <wp:cNvGraphicFramePr>
+              <a:graphicFrameLocks xmlns:a="http://schemas.openxmlformats.org/drawingml/2006/main" noChangeAspect="1"/>
+            </wp:cNvGraphicFramePr>
+            <a:graphic xmlns:a="http://schemas.openxmlformats.org/drawingml/2006/main">
+              <a:graphicData uri="http://schemas.openxmlformats.org/drawingml/2006/picture">
+                <pic:pic xmlns:pic="http://schemas.openxmlformats.org/drawingml/2006/picture">
+                  <pic:nvPicPr>
+                    <pic:cNvPr id="7" name="Graphic 7"/>
+                    <pic:cNvPicPr/>
+                  </pic:nvPicPr>
+                  <pic:blipFill>
+                    <a:blip r:embed="rId6">
+                      <a:extLst>
+                        <a:ext uri="{28A0092B-C50C-407E-A947-70E740481C1C}">
+                          <a14:useLocalDpi xmlns:a14="http://schemas.microsoft.com/office/drawing/2010/main" val="0"/>
+                        </a:ext>
+                        <a:ext uri="{96DAC541-7B7A-43D3-8B79-37D633B846F1}">
+                          <asvg:svgBlip xmlns:asvg="http://schemas.microsoft.com/office/drawing/2016/SVG/main" r:embed="rId7"/>
+                        </a:ext>
+                      </a:extLst>
+                    </a:blip>
+                    <a:stretch>
+                      <a:fillRect/>
+                    </a:stretch>
+                  </pic:blipFill>
+                  <pic:spPr>
+                    <a:xfrm>
+                      <a:off x="0" y="0"/>
+                      <a:ext cx="4752975" cy="4752975"/>
+                    </a:xfrm>
+                    <a:prstGeom prst="rect">
+                      <a:avLst/>
+                    </a:prstGeom>
+                  </pic:spPr>
+                </pic:pic>
+              </a:graphicData>
+            </a:graphic>
+          </wp:inline>
+        </w:drawing>
+      </w:r>
+      <w:r>
+        <w:rPr>
+          <w:rFonts w:ascii="Times New Roman" w:hAnsi="Times New Roman" w:cs="Times New Roman"/>
+          <w:sz w:val="24"/>
+          <w:szCs w:val="24"/>
+        </w:rPr>
+        <w:br w:type="page"/>
+      </w:r>
+    </w:p>
+    <w:p>
+      <w:pPr>
+        <w:rPr>
+          <w:rFonts w:ascii="Times New Roman" w:hAnsi="Times New Roman" w:cs="Times New Roman"/>
+          <w:sz w:val="24"/>
+          <w:szCs w:val="24"/>
+        </w:rPr>
+      </w:pPr>
+    </w:p>
+    <w:p>
+      <w:pPr>
+        <w:rPr>
+          <w:rFonts w:ascii="Times New Roman" w:hAnsi="Times New Roman" w:cs="Times New Roman"/>
+          <w:sz w:val="24"/>
+          <w:szCs w:val="24"/>
+        </w:rPr>
+      </w:pPr>
+      <w:r>
+        <w:rPr>
+          <w:rFonts w:ascii="Times New Roman" w:hAnsi="Times New Roman" w:cs="Times New Roman"/>
+          <w:sz w:val="24"/>
+          <w:szCs w:val="24"/>
+        </w:rPr>
+        <w:t>Fig. S3.</w:t>
+      </w:r>
+    </w:p>
+    <w:p>
+      <w:pPr>
+        <w:rPr>
+          <w:rFonts w:ascii="Times New Roman" w:hAnsi="Times New Roman" w:cs="Times New Roman"/>
+          <w:sz w:val="24"/>
+          <w:szCs w:val="24"/>
+        </w:rPr>
+      </w:pPr>
+      <w:r>
+        <w:rPr>
+          <w:rFonts w:ascii="Times New Roman" w:hAnsi="Times New Roman" w:cs="Times New Roman"/>
+          <w:noProof/>
+          <w:sz w:val="24"/>
+          <w:szCs w:val="24"/>
+        </w:rPr>
+        <w:drawing>
+          <wp:inline distT="0" distB="0" distL="0" distR="0" wp14:anchorId="4F0CEAE0" wp14:editId="0B61B288">
+            <wp:extent cx="4752975" cy="4752975"/>
+            <wp:effectExtent l="0" t="0" r="9525" b="9525"/>
+            <wp:docPr id="8" name="Graphic 8"/>
+            <wp:cNvGraphicFramePr>
+              <a:graphicFrameLocks xmlns:a="http://schemas.openxmlformats.org/drawingml/2006/main" noChangeAspect="1"/>
+            </wp:cNvGraphicFramePr>
+            <a:graphic xmlns:a="http://schemas.openxmlformats.org/drawingml/2006/main">
+              <a:graphicData uri="http://schemas.openxmlformats.org/drawingml/2006/picture">
+                <pic:pic xmlns:pic="http://schemas.openxmlformats.org/drawingml/2006/picture">
+                  <pic:nvPicPr>
+                    <pic:cNvPr id="8" name="Graphic 8"/>
+                    <pic:cNvPicPr/>
+                  </pic:nvPicPr>
+                  <pic:blipFill>
+                    <a:blip r:embed="rId8">
+                      <a:extLst>
+                        <a:ext uri="{28A0092B-C50C-407E-A947-70E740481C1C}">
+                          <a14:useLocalDpi xmlns:a14="http://schemas.microsoft.com/office/drawing/2010/main" val="0"/>
+                        </a:ext>
+                        <a:ext uri="{96DAC541-7B7A-43D3-8B79-37D633B846F1}">
+                          <asvg:svgBlip xmlns:asvg="http://schemas.microsoft.com/office/drawing/2016/SVG/main" r:embed="rId9"/>
+                        </a:ext>
+                      </a:extLst>
+                    </a:blip>
+                    <a:stretch>
+                      <a:fillRect/>
+                    </a:stretch>
+                  </pic:blipFill>
+                  <pic:spPr>
+                    <a:xfrm>
+                      <a:off x="0" y="0"/>
+                      <a:ext cx="4752975" cy="4752975"/>
+                    </a:xfrm>
+                    <a:prstGeom prst="rect">
+                      <a:avLst/>
+                    </a:prstGeom>
+                  </pic:spPr>
+                </pic:pic>
+              </a:graphicData>
+            </a:graphic>
+          </wp:inline>
+        </w:drawing>
+      </w:r>
+      <w:r>
+        <w:rPr>
+          <w:rFonts w:ascii="Times New Roman" w:hAnsi="Times New Roman" w:cs="Times New Roman"/>
+          <w:sz w:val="24"/>
+          <w:szCs w:val="24"/>
+        </w:rPr>
+        <w:br w:type="page"/>
+      </w:r>
+    </w:p>
+    <w:p>
+      <w:pPr>
+        <w:rPr>
+          <w:rFonts w:ascii="Times New Roman" w:hAnsi="Times New Roman" w:cs="Times New Roman"/>
+          <w:sz w:val="24"/>
+          <w:szCs w:val="24"/>
+        </w:rPr>
+      </w:pPr>
+      <w:r>
+        <w:rPr>
+          <w:rFonts w:ascii="Times New Roman" w:hAnsi="Times New Roman" w:cs="Times New Roman"/>
           <w:sz w:val="24"/>
           <w:szCs w:val="24"/>
         </w:rPr>
         <w:lastRenderedPageBreak/>
-        <w:t xml:space="preserve">Fig. S4. Species accumulation curves for understory plants sampled along meter transects. </w:t>
+        <w:t>Fig S4.</w:t>
+      </w:r>
+    </w:p>
+    <w:p>
+      <w:pPr>
+        <w:rPr>
+          <w:rFonts w:ascii="Times New Roman" w:hAnsi="Times New Roman" w:cs="Times New Roman"/>
+          <w:sz w:val="24"/>
+          <w:szCs w:val="24"/>
+        </w:rPr>
+      </w:pPr>
+      <w:r>
+        <w:rPr>
+          <w:rFonts w:ascii="Times New Roman" w:hAnsi="Times New Roman" w:cs="Times New Roman"/>
+          <w:noProof/>
+          <w:sz w:val="24"/>
+          <w:szCs w:val="24"/>
+        </w:rPr>
+        <w:drawing>
+          <wp:inline distT="0" distB="0" distL="0" distR="0" wp14:anchorId="125D4DB9" wp14:editId="351059B9">
+            <wp:extent cx="4752975" cy="4752975"/>
+            <wp:effectExtent l="0" t="0" r="9525" b="9525"/>
+            <wp:docPr id="9" name="Graphic 9"/>
+            <wp:cNvGraphicFramePr>
+              <a:graphicFrameLocks xmlns:a="http://schemas.openxmlformats.org/drawingml/2006/main" noChangeAspect="1"/>
+            </wp:cNvGraphicFramePr>
+            <a:graphic xmlns:a="http://schemas.openxmlformats.org/drawingml/2006/main">
+              <a:graphicData uri="http://schemas.openxmlformats.org/drawingml/2006/picture">
+                <pic:pic xmlns:pic="http://schemas.openxmlformats.org/drawingml/2006/picture">
+                  <pic:nvPicPr>
+                    <pic:cNvPr id="9" name="Graphic 9"/>
+                    <pic:cNvPicPr/>
+                  </pic:nvPicPr>
+                  <pic:blipFill>
+                    <a:blip r:embed="rId10">
+                      <a:extLst>
+                        <a:ext uri="{28A0092B-C50C-407E-A947-70E740481C1C}">
+                          <a14:useLocalDpi xmlns:a14="http://schemas.microsoft.com/office/drawing/2010/main" val="0"/>
+                        </a:ext>
+                        <a:ext uri="{96DAC541-7B7A-43D3-8B79-37D633B846F1}">
+                          <asvg:svgBlip xmlns:asvg="http://schemas.microsoft.com/office/drawing/2016/SVG/main" r:embed="rId11"/>
+                        </a:ext>
+                      </a:extLst>
+                    </a:blip>
+                    <a:stretch>
+                      <a:fillRect/>
+                    </a:stretch>
+                  </pic:blipFill>
+                  <pic:spPr>
+                    <a:xfrm>
+                      <a:off x="0" y="0"/>
+                      <a:ext cx="4752975" cy="4752975"/>
+                    </a:xfrm>
+                    <a:prstGeom prst="rect">
+                      <a:avLst/>
+                    </a:prstGeom>
+                  </pic:spPr>
+                </pic:pic>
+              </a:graphicData>
+            </a:graphic>
+          </wp:inline>
+        </w:drawing>
+      </w:r>
+      <w:r>
+        <w:rPr>
+          <w:rFonts w:ascii="Times New Roman" w:hAnsi="Times New Roman" w:cs="Times New Roman"/>
+          <w:sz w:val="24"/>
+          <w:szCs w:val="24"/>
+        </w:rPr>
+        <w:br w:type="page"/>
+      </w:r>
+    </w:p>
+    <w:p>
+      <w:pPr>
+        <w:rPr>
+          <w:rFonts w:ascii="Times New Roman" w:hAnsi="Times New Roman" w:cs="Times New Roman"/>
+          <w:sz w:val="24"/>
+          <w:szCs w:val="24"/>
+        </w:rPr>
+      </w:pPr>
+      <w:r>
+        <w:rPr>
+          <w:rFonts w:ascii="Times New Roman" w:hAnsi="Times New Roman" w:cs="Times New Roman"/>
+          <w:sz w:val="24"/>
+          <w:szCs w:val="24"/>
+        </w:rPr>
+        <w:lastRenderedPageBreak/>
+        <w:t>Fig. S</w:t>
+      </w:r>
+      <w:r>
+        <w:rPr>
+          <w:rFonts w:ascii="Times New Roman" w:hAnsi="Times New Roman" w:cs="Times New Roman"/>
+          <w:sz w:val="24"/>
+          <w:szCs w:val="24"/>
+        </w:rPr>
+        <w:t>5</w:t>
+      </w:r>
+      <w:r>
+        <w:rPr>
+          <w:rFonts w:ascii="Times New Roman" w:hAnsi="Times New Roman" w:cs="Times New Roman"/>
+          <w:sz w:val="24"/>
+          <w:szCs w:val="24"/>
+        </w:rPr>
+        <w:t xml:space="preserve">. Species accumulation curves for understory plants sampled along meter transects. </w:t>
       </w:r>
       <w:r>
         <w:rPr>
@@ -216,10 +534,10 @@
                     <pic:cNvPicPr/>
                   </pic:nvPicPr>
                   <pic:blipFill>
-                    <a:blip r:embed="rId4">
+                    <a:blip r:embed="rId12">
                       <a:extLst>
                         <a:ext uri="{96DAC541-7B7A-43D3-8B79-37D633B846F1}">
-                          <asvg:svgBlip xmlns:asvg="http://schemas.microsoft.com/office/drawing/2016/SVG/main" r:embed="rId5"/>
+                          <asvg:svgBlip xmlns:asvg="http://schemas.microsoft.com/office/drawing/2016/SVG/main" r:embed="rId13"/>
                         </a:ext>
                       </a:extLst>
                     </a:blip>

</xml_diff>

<commit_message>
Complete Table 1, update references.
</commit_message>
<xml_diff>
--- a/Manuscript Drafts/Myrmecochores of Connecticut Appendix 1.docx
+++ b/Manuscript Drafts/Myrmecochores of Connecticut Appendix 1.docx
@@ -40,6 +40,56 @@
           <w:szCs w:val="24"/>
         </w:rPr>
         <w:t>.</w:t>
+      </w:r>
+      <w:r>
+        <w:rPr>
+          <w:rFonts w:ascii="Times New Roman" w:hAnsi="Times New Roman" w:cs="Times New Roman"/>
+          <w:sz w:val="24"/>
+          <w:szCs w:val="24"/>
+        </w:rPr>
+        <w:t xml:space="preserve"> Preliminary </w:t>
+      </w:r>
+      <w:r>
+        <w:rPr>
+          <w:rFonts w:ascii="Times New Roman" w:hAnsi="Times New Roman" w:cs="Times New Roman"/>
+          <w:sz w:val="24"/>
+          <w:szCs w:val="24"/>
+        </w:rPr>
+        <w:t>150m transect at Henry Buck Trail (</w:t>
+      </w:r>
+      <w:r>
+        <w:rPr>
+          <w:rFonts w:ascii="Times New Roman" w:hAnsi="Times New Roman" w:cs="Times New Roman"/>
+          <w:sz w:val="24"/>
+          <w:szCs w:val="24"/>
+        </w:rPr>
+        <w:t>41.9428, -73.0158</w:t>
+      </w:r>
+      <w:r>
+        <w:rPr>
+          <w:rFonts w:ascii="Times New Roman" w:hAnsi="Times New Roman" w:cs="Times New Roman"/>
+          <w:sz w:val="24"/>
+          <w:szCs w:val="24"/>
+        </w:rPr>
+        <w:t xml:space="preserve">), American Legion State Forest, </w:t>
+      </w:r>
+      <w:proofErr w:type="spellStart"/>
+      <w:r>
+        <w:rPr>
+          <w:rFonts w:ascii="Times New Roman" w:hAnsi="Times New Roman" w:cs="Times New Roman"/>
+          <w:sz w:val="24"/>
+          <w:szCs w:val="24"/>
+        </w:rPr>
+        <w:t>Barkhamsted</w:t>
+      </w:r>
+      <w:proofErr w:type="spellEnd"/>
+      <w:r>
+        <w:rPr>
+          <w:rFonts w:ascii="Times New Roman" w:hAnsi="Times New Roman" w:cs="Times New Roman"/>
+          <w:sz w:val="24"/>
+          <w:szCs w:val="24"/>
+        </w:rPr>
+        <w:t>, CT.</w:t>
       </w:r>
     </w:p>
     <w:p>

</xml_diff>

<commit_message>
Add pie chart as Fig 1, write stats into manuscript.
</commit_message>
<xml_diff>
--- a/Manuscript Drafts/Myrmecochores of Connecticut Appendix 1.docx
+++ b/Manuscript Drafts/Myrmecochores of Connecticut Appendix 1.docx
@@ -603,6 +603,159 @@
                     <a:prstGeom prst="rect">
                       <a:avLst/>
                     </a:prstGeom>
+                  </pic:spPr>
+                </pic:pic>
+              </a:graphicData>
+            </a:graphic>
+          </wp:inline>
+        </w:drawing>
+      </w:r>
+    </w:p>
+    <w:p>
+      <w:pPr>
+        <w:rPr>
+          <w:rFonts w:ascii="Times New Roman" w:hAnsi="Times New Roman" w:cs="Times New Roman"/>
+          <w:sz w:val="24"/>
+          <w:szCs w:val="24"/>
+        </w:rPr>
+      </w:pPr>
+      <w:r>
+        <w:rPr>
+          <w:rFonts w:ascii="Times New Roman" w:hAnsi="Times New Roman" w:cs="Times New Roman"/>
+          <w:sz w:val="24"/>
+          <w:szCs w:val="24"/>
+        </w:rPr>
+        <w:br w:type="page"/>
+      </w:r>
+    </w:p>
+    <w:p>
+      <w:pPr>
+        <w:rPr>
+          <w:rFonts w:ascii="Times New Roman" w:hAnsi="Times New Roman" w:cs="Times New Roman"/>
+          <w:sz w:val="24"/>
+          <w:szCs w:val="24"/>
+        </w:rPr>
+      </w:pPr>
+      <w:r>
+        <w:rPr>
+          <w:rFonts w:ascii="Times New Roman" w:hAnsi="Times New Roman" w:cs="Times New Roman"/>
+          <w:sz w:val="24"/>
+          <w:szCs w:val="24"/>
+        </w:rPr>
+        <w:lastRenderedPageBreak/>
+        <w:t>Fig S</w:t>
+      </w:r>
+      <w:r>
+        <w:rPr>
+          <w:rFonts w:ascii="Times New Roman" w:hAnsi="Times New Roman" w:cs="Times New Roman"/>
+          <w:sz w:val="24"/>
+          <w:szCs w:val="24"/>
+        </w:rPr>
+        <w:t>6</w:t>
+      </w:r>
+      <w:r>
+        <w:rPr>
+          <w:rFonts w:ascii="Times New Roman" w:hAnsi="Times New Roman" w:cs="Times New Roman"/>
+          <w:sz w:val="24"/>
+          <w:szCs w:val="24"/>
+        </w:rPr>
+        <w:t xml:space="preserve">. Plot design GPS waypoints and flagged at corners. Arrow indicates cardinal orientation, and each panel describes the factorial treatment design. The asterisk indicates a single plant in which the overstory was dominated by </w:t>
+      </w:r>
+      <w:r>
+        <w:rPr>
+          <w:rFonts w:ascii="Times New Roman" w:hAnsi="Times New Roman" w:cs="Times New Roman"/>
+          <w:i/>
+          <w:iCs/>
+          <w:sz w:val="24"/>
+          <w:szCs w:val="24"/>
+        </w:rPr>
+        <w:t xml:space="preserve">Pinus </w:t>
+      </w:r>
+      <w:proofErr w:type="spellStart"/>
+      <w:r>
+        <w:rPr>
+          <w:rFonts w:ascii="Times New Roman" w:hAnsi="Times New Roman" w:cs="Times New Roman"/>
+          <w:i/>
+          <w:iCs/>
+          <w:sz w:val="24"/>
+          <w:szCs w:val="24"/>
+        </w:rPr>
+        <w:t>strobus</w:t>
+      </w:r>
+      <w:proofErr w:type="spellEnd"/>
+      <w:r>
+        <w:rPr>
+          <w:rFonts w:ascii="Times New Roman" w:hAnsi="Times New Roman" w:cs="Times New Roman"/>
+          <w:sz w:val="24"/>
+          <w:szCs w:val="24"/>
+        </w:rPr>
+        <w:t xml:space="preserve"> (White Pine) rather than a deciduous canopy.</w:t>
+      </w:r>
+    </w:p>
+    <w:p>
+      <w:pPr>
+        <w:rPr>
+          <w:rFonts w:ascii="Times New Roman" w:hAnsi="Times New Roman" w:cs="Times New Roman"/>
+          <w:sz w:val="24"/>
+          <w:szCs w:val="24"/>
+        </w:rPr>
+      </w:pPr>
+    </w:p>
+    <w:p>
+      <w:pPr>
+        <w:jc w:val="center"/>
+        <w:rPr>
+          <w:rFonts w:ascii="Times New Roman" w:hAnsi="Times New Roman" w:cs="Times New Roman"/>
+          <w:sz w:val="24"/>
+          <w:szCs w:val="24"/>
+        </w:rPr>
+      </w:pPr>
+      <w:r>
+        <w:rPr>
+          <w:rFonts w:ascii="Times New Roman" w:hAnsi="Times New Roman" w:cs="Times New Roman"/>
+          <w:noProof/>
+          <w:sz w:val="24"/>
+          <w:szCs w:val="24"/>
+        </w:rPr>
+        <w:drawing>
+          <wp:inline distT="0" distB="0" distL="0" distR="0" wp14:anchorId="35C8DA81" wp14:editId="4ECD3441">
+            <wp:extent cx="4408098" cy="3613931"/>
+            <wp:effectExtent l="0" t="0" r="0" b="0"/>
+            <wp:docPr id="4" name="Picture 4" descr="Shape&#10;&#10;Description automatically generated with medium confidence"/>
+            <wp:cNvGraphicFramePr>
+              <a:graphicFrameLocks xmlns:a="http://schemas.openxmlformats.org/drawingml/2006/main" noChangeAspect="1"/>
+            </wp:cNvGraphicFramePr>
+            <a:graphic xmlns:a="http://schemas.openxmlformats.org/drawingml/2006/main">
+              <a:graphicData uri="http://schemas.openxmlformats.org/drawingml/2006/picture">
+                <pic:pic xmlns:pic="http://schemas.openxmlformats.org/drawingml/2006/picture">
+                  <pic:nvPicPr>
+                    <pic:cNvPr id="4" name="Picture 4" descr="Shape&#10;&#10;Description automatically generated with medium confidence"/>
+                    <pic:cNvPicPr>
+                      <a:picLocks noChangeAspect="1" noChangeArrowheads="1"/>
+                    </pic:cNvPicPr>
+                  </pic:nvPicPr>
+                  <pic:blipFill>
+                    <a:blip r:embed="rId14">
+                      <a:extLst>
+                        <a:ext uri="{28A0092B-C50C-407E-A947-70E740481C1C}">
+                          <a14:useLocalDpi xmlns:a14="http://schemas.microsoft.com/office/drawing/2010/main" val="0"/>
+                        </a:ext>
+                      </a:extLst>
+                    </a:blip>
+                    <a:srcRect/>
+                    <a:stretch>
+                      <a:fillRect/>
+                    </a:stretch>
+                  </pic:blipFill>
+                  <pic:spPr bwMode="auto">
+                    <a:xfrm>
+                      <a:off x="0" y="0"/>
+                      <a:ext cx="4418582" cy="3622526"/>
+                    </a:xfrm>
+                    <a:prstGeom prst="rect">
+                      <a:avLst/>
+                    </a:prstGeom>
+                    <a:noFill/>
                   </pic:spPr>
                 </pic:pic>
               </a:graphicData>

</xml_diff>

<commit_message>
Edits and write Trillium treatment problems.
</commit_message>
<xml_diff>
--- a/Manuscript Drafts/Myrmecochores of Connecticut Appendix 1.docx
+++ b/Manuscript Drafts/Myrmecochores of Connecticut Appendix 1.docx
@@ -71,25 +71,7 @@
           <w:sz w:val="24"/>
           <w:szCs w:val="24"/>
         </w:rPr>
-        <w:t xml:space="preserve">), American Legion State Forest, </w:t>
-      </w:r>
-      <w:proofErr w:type="spellStart"/>
-      <w:r>
-        <w:rPr>
-          <w:rFonts w:ascii="Times New Roman" w:hAnsi="Times New Roman" w:cs="Times New Roman"/>
-          <w:sz w:val="24"/>
-          <w:szCs w:val="24"/>
-        </w:rPr>
-        <w:t>Barkhamsted</w:t>
-      </w:r>
-      <w:proofErr w:type="spellEnd"/>
-      <w:r>
-        <w:rPr>
-          <w:rFonts w:ascii="Times New Roman" w:hAnsi="Times New Roman" w:cs="Times New Roman"/>
-          <w:sz w:val="24"/>
-          <w:szCs w:val="24"/>
-        </w:rPr>
-        <w:t>, CT.</w:t>
+        <w:t>), American Legion State Forest, Barkhamsted, CT.</w:t>
       </w:r>
     </w:p>
     <w:p>
@@ -454,47 +436,23 @@
           <w:szCs w:val="24"/>
         </w:rPr>
         <w:lastRenderedPageBreak/>
-        <w:t>Fig. S</w:t>
-      </w:r>
-      <w:r>
-        <w:rPr>
-          <w:rFonts w:ascii="Times New Roman" w:hAnsi="Times New Roman" w:cs="Times New Roman"/>
-          <w:sz w:val="24"/>
-          <w:szCs w:val="24"/>
-        </w:rPr>
-        <w:t>5</w:t>
-      </w:r>
-      <w:r>
-        <w:rPr>
-          <w:rFonts w:ascii="Times New Roman" w:hAnsi="Times New Roman" w:cs="Times New Roman"/>
-          <w:sz w:val="24"/>
-          <w:szCs w:val="24"/>
-        </w:rPr>
-        <w:t xml:space="preserve">. Species accumulation curves for understory plants sampled along meter transects. </w:t>
-      </w:r>
-      <w:r>
-        <w:rPr>
-          <w:rFonts w:ascii="Times New Roman" w:hAnsi="Times New Roman" w:cs="Times New Roman"/>
-          <w:sz w:val="24"/>
-          <w:szCs w:val="24"/>
-        </w:rPr>
-        <w:t xml:space="preserve">Lines indicate average estimates for species richness, with shading indicating estimates error. Colors indicate the three treatments: </w:t>
-      </w:r>
-      <w:r>
-        <w:rPr>
-          <w:rFonts w:ascii="Times New Roman" w:hAnsi="Times New Roman" w:cs="Times New Roman"/>
-          <w:sz w:val="24"/>
-          <w:szCs w:val="24"/>
-        </w:rPr>
-        <w:t>Control, Removal, or</w:t>
-      </w:r>
-      <w:r>
-        <w:rPr>
-          <w:rFonts w:ascii="Times New Roman" w:hAnsi="Times New Roman" w:cs="Times New Roman"/>
-          <w:sz w:val="24"/>
-          <w:szCs w:val="24"/>
-        </w:rPr>
-        <w:t xml:space="preserve"> Addition (</w:t>
+        <w:t>Fig S</w:t>
+      </w:r>
+      <w:r>
+        <w:rPr>
+          <w:rFonts w:ascii="Times New Roman" w:hAnsi="Times New Roman" w:cs="Times New Roman"/>
+          <w:sz w:val="24"/>
+          <w:szCs w:val="24"/>
+        </w:rPr>
+        <w:t>6</w:t>
+      </w:r>
+      <w:r>
+        <w:rPr>
+          <w:rFonts w:ascii="Times New Roman" w:hAnsi="Times New Roman" w:cs="Times New Roman"/>
+          <w:sz w:val="24"/>
+          <w:szCs w:val="24"/>
+        </w:rPr>
+        <w:t xml:space="preserve">. Plot design GPS waypoints and flagged at corners. Arrow indicates cardinal orientation, and each panel describes the factorial treatment design. The asterisk indicates a single plant in which the overstory was dominated by </w:t>
       </w:r>
       <w:r>
         <w:rPr>
@@ -504,185 +462,8 @@
           <w:sz w:val="24"/>
           <w:szCs w:val="24"/>
         </w:rPr>
-        <w:t>Trillium</w:t>
-      </w:r>
-      <w:r>
-        <w:rPr>
-          <w:rFonts w:ascii="Times New Roman" w:hAnsi="Times New Roman" w:cs="Times New Roman"/>
-          <w:sz w:val="24"/>
-          <w:szCs w:val="24"/>
-        </w:rPr>
-        <w:t xml:space="preserve"> only supplementation</w:t>
-      </w:r>
-      <w:r>
-        <w:rPr>
-          <w:rFonts w:ascii="Times New Roman" w:hAnsi="Times New Roman" w:cs="Times New Roman"/>
-          <w:sz w:val="24"/>
-          <w:szCs w:val="24"/>
-        </w:rPr>
-        <w:t xml:space="preserve"> </w:t>
-      </w:r>
-      <w:r>
-        <w:rPr>
-          <w:rFonts w:ascii="Times New Roman" w:hAnsi="Times New Roman" w:cs="Times New Roman"/>
-          <w:sz w:val="24"/>
-          <w:szCs w:val="24"/>
-        </w:rPr>
-        <w:t>[</w:t>
-      </w:r>
-      <w:r>
-        <w:rPr>
-          <w:rFonts w:ascii="Times New Roman" w:hAnsi="Times New Roman" w:cs="Times New Roman"/>
-          <w:sz w:val="24"/>
-          <w:szCs w:val="24"/>
-        </w:rPr>
-        <w:t>TOS</w:t>
-      </w:r>
-      <w:r>
-        <w:rPr>
-          <w:rFonts w:ascii="Times New Roman" w:hAnsi="Times New Roman" w:cs="Times New Roman"/>
-          <w:sz w:val="24"/>
-          <w:szCs w:val="24"/>
-        </w:rPr>
-        <w:t>])</w:t>
-      </w:r>
-      <w:r>
-        <w:rPr>
-          <w:rFonts w:ascii="Times New Roman" w:hAnsi="Times New Roman" w:cs="Times New Roman"/>
-          <w:sz w:val="24"/>
-          <w:szCs w:val="24"/>
-        </w:rPr>
-        <w:t>.</w:t>
-      </w:r>
-    </w:p>
-    <w:p>
-      <w:pPr>
-        <w:jc w:val="center"/>
-        <w:rPr>
-          <w:rFonts w:ascii="Times New Roman" w:hAnsi="Times New Roman" w:cs="Times New Roman"/>
-          <w:sz w:val="24"/>
-          <w:szCs w:val="24"/>
-        </w:rPr>
-      </w:pPr>
-      <w:r>
-        <w:rPr>
-          <w:noProof/>
-        </w:rPr>
-        <w:drawing>
-          <wp:inline distT="0" distB="0" distL="0" distR="0" wp14:anchorId="6F8CCD5A" wp14:editId="1D5EDC7A">
-            <wp:extent cx="5326743" cy="3995057"/>
-            <wp:effectExtent l="0" t="0" r="7620" b="5715"/>
-            <wp:docPr id="1" name="Graphic 1"/>
-            <wp:cNvGraphicFramePr>
-              <a:graphicFrameLocks xmlns:a="http://schemas.openxmlformats.org/drawingml/2006/main" noChangeAspect="1"/>
-            </wp:cNvGraphicFramePr>
-            <a:graphic xmlns:a="http://schemas.openxmlformats.org/drawingml/2006/main">
-              <a:graphicData uri="http://schemas.openxmlformats.org/drawingml/2006/picture">
-                <pic:pic xmlns:pic="http://schemas.openxmlformats.org/drawingml/2006/picture">
-                  <pic:nvPicPr>
-                    <pic:cNvPr id="1" name=""/>
-                    <pic:cNvPicPr/>
-                  </pic:nvPicPr>
-                  <pic:blipFill>
-                    <a:blip r:embed="rId12">
-                      <a:extLst>
-                        <a:ext uri="{96DAC541-7B7A-43D3-8B79-37D633B846F1}">
-                          <asvg:svgBlip xmlns:asvg="http://schemas.microsoft.com/office/drawing/2016/SVG/main" r:embed="rId13"/>
-                        </a:ext>
-                      </a:extLst>
-                    </a:blip>
-                    <a:stretch>
-                      <a:fillRect/>
-                    </a:stretch>
-                  </pic:blipFill>
-                  <pic:spPr>
-                    <a:xfrm>
-                      <a:off x="0" y="0"/>
-                      <a:ext cx="5327708" cy="3995781"/>
-                    </a:xfrm>
-                    <a:prstGeom prst="rect">
-                      <a:avLst/>
-                    </a:prstGeom>
-                  </pic:spPr>
-                </pic:pic>
-              </a:graphicData>
-            </a:graphic>
-          </wp:inline>
-        </w:drawing>
-      </w:r>
-    </w:p>
-    <w:p>
-      <w:pPr>
-        <w:rPr>
-          <w:rFonts w:ascii="Times New Roman" w:hAnsi="Times New Roman" w:cs="Times New Roman"/>
-          <w:sz w:val="24"/>
-          <w:szCs w:val="24"/>
-        </w:rPr>
-      </w:pPr>
-      <w:r>
-        <w:rPr>
-          <w:rFonts w:ascii="Times New Roman" w:hAnsi="Times New Roman" w:cs="Times New Roman"/>
-          <w:sz w:val="24"/>
-          <w:szCs w:val="24"/>
-        </w:rPr>
-        <w:br w:type="page"/>
-      </w:r>
-    </w:p>
-    <w:p>
-      <w:pPr>
-        <w:rPr>
-          <w:rFonts w:ascii="Times New Roman" w:hAnsi="Times New Roman" w:cs="Times New Roman"/>
-          <w:sz w:val="24"/>
-          <w:szCs w:val="24"/>
-        </w:rPr>
-      </w:pPr>
-      <w:r>
-        <w:rPr>
-          <w:rFonts w:ascii="Times New Roman" w:hAnsi="Times New Roman" w:cs="Times New Roman"/>
-          <w:sz w:val="24"/>
-          <w:szCs w:val="24"/>
-        </w:rPr>
-        <w:lastRenderedPageBreak/>
-        <w:t>Fig S</w:t>
-      </w:r>
-      <w:r>
-        <w:rPr>
-          <w:rFonts w:ascii="Times New Roman" w:hAnsi="Times New Roman" w:cs="Times New Roman"/>
-          <w:sz w:val="24"/>
-          <w:szCs w:val="24"/>
-        </w:rPr>
-        <w:t>6</w:t>
-      </w:r>
-      <w:r>
-        <w:rPr>
-          <w:rFonts w:ascii="Times New Roman" w:hAnsi="Times New Roman" w:cs="Times New Roman"/>
-          <w:sz w:val="24"/>
-          <w:szCs w:val="24"/>
-        </w:rPr>
-        <w:t xml:space="preserve">. Plot design GPS waypoints and flagged at corners. Arrow indicates cardinal orientation, and each panel describes the factorial treatment design. The asterisk indicates a single plant in which the overstory was dominated by </w:t>
-      </w:r>
-      <w:r>
-        <w:rPr>
-          <w:rFonts w:ascii="Times New Roman" w:hAnsi="Times New Roman" w:cs="Times New Roman"/>
-          <w:i/>
-          <w:iCs/>
-          <w:sz w:val="24"/>
-          <w:szCs w:val="24"/>
-        </w:rPr>
-        <w:t xml:space="preserve">Pinus </w:t>
-      </w:r>
-      <w:proofErr w:type="spellStart"/>
-      <w:r>
-        <w:rPr>
-          <w:rFonts w:ascii="Times New Roman" w:hAnsi="Times New Roman" w:cs="Times New Roman"/>
-          <w:i/>
-          <w:iCs/>
-          <w:sz w:val="24"/>
-          <w:szCs w:val="24"/>
-        </w:rPr>
-        <w:t>strobus</w:t>
-      </w:r>
-      <w:proofErr w:type="spellEnd"/>
+        <w:t>Pinus strobus</w:t>
+      </w:r>
       <w:r>
         <w:rPr>
           <w:rFonts w:ascii="Times New Roman" w:hAnsi="Times New Roman" w:cs="Times New Roman"/>
@@ -735,7 +516,7 @@
                     </pic:cNvPicPr>
                   </pic:nvPicPr>
                   <pic:blipFill>
-                    <a:blip r:embed="rId14">
+                    <a:blip r:embed="rId12">
                       <a:extLst>
                         <a:ext uri="{28A0092B-C50C-407E-A947-70E740481C1C}">
                           <a14:useLocalDpi xmlns:a14="http://schemas.microsoft.com/office/drawing/2010/main" val="0"/>

</xml_diff>

<commit_message>
Fix "sum" deletion problem and add ant-dispersed plant species to appendix.
</commit_message>
<xml_diff>
--- a/Manuscript Drafts/Myrmecochores of Connecticut Appendix 1.docx
+++ b/Manuscript Drafts/Myrmecochores of Connecticut Appendix 1.docx
@@ -72,6 +72,524 @@
           <w:szCs w:val="24"/>
         </w:rPr>
         <w:t>), American Legion State Forest, Barkhamsted, CT.</w:t>
+      </w:r>
+      <w:r>
+        <w:rPr>
+          <w:rFonts w:ascii="Times New Roman" w:hAnsi="Times New Roman" w:cs="Times New Roman"/>
+          <w:sz w:val="24"/>
+          <w:szCs w:val="24"/>
+        </w:rPr>
+        <w:t xml:space="preserve"> This transect was completed on April 20, 2010.</w:t>
+      </w:r>
+      <w:r>
+        <w:rPr>
+          <w:rFonts w:ascii="Times New Roman" w:hAnsi="Times New Roman" w:cs="Times New Roman"/>
+          <w:sz w:val="24"/>
+          <w:szCs w:val="24"/>
+        </w:rPr>
+        <w:t xml:space="preserve"> Ant-dispersed species identified in the herbaceous layer</w:t>
+      </w:r>
+      <w:r>
+        <w:rPr>
+          <w:rFonts w:ascii="Times New Roman" w:hAnsi="Times New Roman" w:cs="Times New Roman"/>
+          <w:sz w:val="24"/>
+          <w:szCs w:val="24"/>
+        </w:rPr>
+        <w:t xml:space="preserve"> </w:t>
+      </w:r>
+      <w:r>
+        <w:rPr>
+          <w:rFonts w:ascii="Times New Roman" w:hAnsi="Times New Roman" w:cs="Times New Roman"/>
+          <w:sz w:val="24"/>
+          <w:szCs w:val="24"/>
+        </w:rPr>
+        <w:t xml:space="preserve">during this transect </w:t>
+      </w:r>
+      <w:r>
+        <w:rPr>
+          <w:rFonts w:ascii="Times New Roman" w:hAnsi="Times New Roman" w:cs="Times New Roman"/>
+          <w:sz w:val="24"/>
+          <w:szCs w:val="24"/>
+        </w:rPr>
+        <w:t>included Spring beauty</w:t>
+      </w:r>
+      <w:r>
+        <w:rPr>
+          <w:rFonts w:ascii="Times New Roman" w:hAnsi="Times New Roman" w:cs="Times New Roman"/>
+          <w:sz w:val="24"/>
+          <w:szCs w:val="24"/>
+        </w:rPr>
+        <w:t xml:space="preserve"> (</w:t>
+      </w:r>
+      <w:r>
+        <w:rPr>
+          <w:rFonts w:ascii="Times New Roman" w:hAnsi="Times New Roman" w:cs="Times New Roman"/>
+          <w:i/>
+          <w:iCs/>
+          <w:sz w:val="24"/>
+          <w:szCs w:val="24"/>
+        </w:rPr>
+        <w:t>Claytonia virginica</w:t>
+      </w:r>
+      <w:r>
+        <w:rPr>
+          <w:rFonts w:ascii="Times New Roman" w:hAnsi="Times New Roman" w:cs="Times New Roman"/>
+          <w:sz w:val="24"/>
+          <w:szCs w:val="24"/>
+        </w:rPr>
+        <w:t>)</w:t>
+      </w:r>
+      <w:r>
+        <w:rPr>
+          <w:rFonts w:ascii="Times New Roman" w:hAnsi="Times New Roman" w:cs="Times New Roman"/>
+          <w:sz w:val="24"/>
+          <w:szCs w:val="24"/>
+        </w:rPr>
+        <w:t>, Trout lily</w:t>
+      </w:r>
+      <w:r>
+        <w:rPr>
+          <w:rFonts w:ascii="Times New Roman" w:hAnsi="Times New Roman" w:cs="Times New Roman"/>
+          <w:sz w:val="24"/>
+          <w:szCs w:val="24"/>
+        </w:rPr>
+        <w:t xml:space="preserve"> (</w:t>
+      </w:r>
+      <w:r>
+        <w:rPr>
+          <w:rFonts w:ascii="Times New Roman" w:hAnsi="Times New Roman" w:cs="Times New Roman"/>
+          <w:i/>
+          <w:iCs/>
+          <w:sz w:val="24"/>
+          <w:szCs w:val="24"/>
+        </w:rPr>
+        <w:t>Erythronium americanum</w:t>
+      </w:r>
+      <w:r>
+        <w:rPr>
+          <w:rFonts w:ascii="Times New Roman" w:hAnsi="Times New Roman" w:cs="Times New Roman"/>
+          <w:sz w:val="24"/>
+          <w:szCs w:val="24"/>
+        </w:rPr>
+        <w:t>)</w:t>
+      </w:r>
+      <w:r>
+        <w:rPr>
+          <w:rFonts w:ascii="Times New Roman" w:hAnsi="Times New Roman" w:cs="Times New Roman"/>
+          <w:sz w:val="24"/>
+          <w:szCs w:val="24"/>
+        </w:rPr>
+        <w:t xml:space="preserve">, </w:t>
+      </w:r>
+      <w:r>
+        <w:rPr>
+          <w:rFonts w:ascii="Times New Roman" w:hAnsi="Times New Roman" w:cs="Times New Roman"/>
+          <w:sz w:val="24"/>
+          <w:szCs w:val="24"/>
+        </w:rPr>
+        <w:t>Red trillium</w:t>
+      </w:r>
+      <w:r>
+        <w:rPr>
+          <w:rFonts w:ascii="Times New Roman" w:hAnsi="Times New Roman" w:cs="Times New Roman"/>
+          <w:sz w:val="24"/>
+          <w:szCs w:val="24"/>
+        </w:rPr>
+        <w:t xml:space="preserve"> (</w:t>
+      </w:r>
+      <w:r>
+        <w:rPr>
+          <w:rFonts w:ascii="Times New Roman" w:hAnsi="Times New Roman" w:cs="Times New Roman"/>
+          <w:i/>
+          <w:iCs/>
+          <w:sz w:val="24"/>
+          <w:szCs w:val="24"/>
+        </w:rPr>
+        <w:t>Trillium erectum</w:t>
+      </w:r>
+      <w:r>
+        <w:rPr>
+          <w:rFonts w:ascii="Times New Roman" w:hAnsi="Times New Roman" w:cs="Times New Roman"/>
+          <w:sz w:val="24"/>
+          <w:szCs w:val="24"/>
+        </w:rPr>
+        <w:t>)</w:t>
+      </w:r>
+      <w:r>
+        <w:rPr>
+          <w:rFonts w:ascii="Times New Roman" w:hAnsi="Times New Roman" w:cs="Times New Roman"/>
+          <w:sz w:val="24"/>
+          <w:szCs w:val="24"/>
+        </w:rPr>
+        <w:t>, Duchman’s breeches</w:t>
+      </w:r>
+      <w:r>
+        <w:rPr>
+          <w:rFonts w:ascii="Times New Roman" w:hAnsi="Times New Roman" w:cs="Times New Roman"/>
+          <w:sz w:val="24"/>
+          <w:szCs w:val="24"/>
+        </w:rPr>
+        <w:t xml:space="preserve"> (</w:t>
+      </w:r>
+      <w:r>
+        <w:rPr>
+          <w:rFonts w:ascii="Times New Roman" w:hAnsi="Times New Roman" w:cs="Times New Roman"/>
+          <w:i/>
+          <w:iCs/>
+          <w:sz w:val="24"/>
+          <w:szCs w:val="24"/>
+        </w:rPr>
+        <w:t>Dicentra cuccularia</w:t>
+      </w:r>
+      <w:r>
+        <w:rPr>
+          <w:rFonts w:ascii="Times New Roman" w:hAnsi="Times New Roman" w:cs="Times New Roman"/>
+          <w:sz w:val="24"/>
+          <w:szCs w:val="24"/>
+        </w:rPr>
+        <w:t>)</w:t>
+      </w:r>
+      <w:r>
+        <w:rPr>
+          <w:rFonts w:ascii="Times New Roman" w:hAnsi="Times New Roman" w:cs="Times New Roman"/>
+          <w:sz w:val="24"/>
+          <w:szCs w:val="24"/>
+        </w:rPr>
+        <w:t xml:space="preserve">, </w:t>
+      </w:r>
+      <w:r>
+        <w:rPr>
+          <w:rFonts w:ascii="Times New Roman" w:hAnsi="Times New Roman" w:cs="Times New Roman"/>
+          <w:sz w:val="24"/>
+          <w:szCs w:val="24"/>
+        </w:rPr>
+        <w:t>Wood anemone</w:t>
+      </w:r>
+      <w:r>
+        <w:rPr>
+          <w:rFonts w:ascii="Times New Roman" w:hAnsi="Times New Roman" w:cs="Times New Roman"/>
+          <w:sz w:val="24"/>
+          <w:szCs w:val="24"/>
+        </w:rPr>
+        <w:t xml:space="preserve"> (</w:t>
+      </w:r>
+      <w:r>
+        <w:rPr>
+          <w:rFonts w:ascii="Times New Roman" w:hAnsi="Times New Roman" w:cs="Times New Roman"/>
+          <w:i/>
+          <w:iCs/>
+          <w:sz w:val="24"/>
+          <w:szCs w:val="24"/>
+        </w:rPr>
+        <w:t>Anenome quinquefolia</w:t>
+      </w:r>
+      <w:r>
+        <w:rPr>
+          <w:rFonts w:ascii="Times New Roman" w:hAnsi="Times New Roman" w:cs="Times New Roman"/>
+          <w:sz w:val="24"/>
+          <w:szCs w:val="24"/>
+        </w:rPr>
+        <w:t>)</w:t>
+      </w:r>
+      <w:r>
+        <w:rPr>
+          <w:rFonts w:ascii="Times New Roman" w:hAnsi="Times New Roman" w:cs="Times New Roman"/>
+          <w:sz w:val="24"/>
+          <w:szCs w:val="24"/>
+        </w:rPr>
+        <w:t>, Blunt-lobed hepatica</w:t>
+      </w:r>
+      <w:r>
+        <w:rPr>
+          <w:rFonts w:ascii="Times New Roman" w:hAnsi="Times New Roman" w:cs="Times New Roman"/>
+          <w:sz w:val="24"/>
+          <w:szCs w:val="24"/>
+        </w:rPr>
+        <w:t xml:space="preserve"> (</w:t>
+      </w:r>
+      <w:r>
+        <w:rPr>
+          <w:rFonts w:ascii="Times New Roman" w:hAnsi="Times New Roman" w:cs="Times New Roman"/>
+          <w:i/>
+          <w:iCs/>
+          <w:sz w:val="24"/>
+          <w:szCs w:val="24"/>
+        </w:rPr>
+        <w:t xml:space="preserve">Anenome </w:t>
+      </w:r>
+      <w:r>
+        <w:rPr>
+          <w:rFonts w:ascii="Times New Roman" w:hAnsi="Times New Roman" w:cs="Times New Roman"/>
+          <w:i/>
+          <w:iCs/>
+          <w:sz w:val="24"/>
+          <w:szCs w:val="24"/>
+        </w:rPr>
+        <w:t>americana</w:t>
+      </w:r>
+      <w:r>
+        <w:rPr>
+          <w:rFonts w:ascii="Times New Roman" w:hAnsi="Times New Roman" w:cs="Times New Roman"/>
+          <w:sz w:val="24"/>
+          <w:szCs w:val="24"/>
+        </w:rPr>
+        <w:t>)</w:t>
+      </w:r>
+      <w:r>
+        <w:rPr>
+          <w:rFonts w:ascii="Times New Roman" w:hAnsi="Times New Roman" w:cs="Times New Roman"/>
+          <w:sz w:val="24"/>
+          <w:szCs w:val="24"/>
+        </w:rPr>
+        <w:t xml:space="preserve">, </w:t>
+      </w:r>
+      <w:r>
+        <w:rPr>
+          <w:rFonts w:ascii="Times New Roman" w:hAnsi="Times New Roman" w:cs="Times New Roman"/>
+          <w:sz w:val="24"/>
+          <w:szCs w:val="24"/>
+        </w:rPr>
+        <w:t>Bloodroot (</w:t>
+      </w:r>
+      <w:r>
+        <w:rPr>
+          <w:rFonts w:ascii="Times New Roman" w:hAnsi="Times New Roman" w:cs="Times New Roman"/>
+          <w:i/>
+          <w:iCs/>
+          <w:sz w:val="24"/>
+          <w:szCs w:val="24"/>
+        </w:rPr>
+        <w:t>Sanguinaria canadensis</w:t>
+      </w:r>
+      <w:r>
+        <w:rPr>
+          <w:rFonts w:ascii="Times New Roman" w:hAnsi="Times New Roman" w:cs="Times New Roman"/>
+          <w:sz w:val="24"/>
+          <w:szCs w:val="24"/>
+        </w:rPr>
+        <w:t>), and</w:t>
+      </w:r>
+      <w:r>
+        <w:rPr>
+          <w:rFonts w:ascii="Times New Roman" w:hAnsi="Times New Roman" w:cs="Times New Roman"/>
+          <w:sz w:val="24"/>
+          <w:szCs w:val="24"/>
+        </w:rPr>
+        <w:t xml:space="preserve"> </w:t>
+      </w:r>
+      <w:r>
+        <w:rPr>
+          <w:rFonts w:ascii="Times New Roman" w:hAnsi="Times New Roman" w:cs="Times New Roman"/>
+          <w:sz w:val="24"/>
+          <w:szCs w:val="24"/>
+        </w:rPr>
+        <w:t>Sweet white violet (</w:t>
+      </w:r>
+      <w:r>
+        <w:rPr>
+          <w:rFonts w:ascii="Times New Roman" w:hAnsi="Times New Roman" w:cs="Times New Roman"/>
+          <w:i/>
+          <w:iCs/>
+          <w:sz w:val="24"/>
+          <w:szCs w:val="24"/>
+        </w:rPr>
+        <w:t>Viola blanda</w:t>
+      </w:r>
+      <w:r>
+        <w:rPr>
+          <w:rFonts w:ascii="Times New Roman" w:hAnsi="Times New Roman" w:cs="Times New Roman"/>
+          <w:sz w:val="24"/>
+          <w:szCs w:val="24"/>
+        </w:rPr>
+        <w:t>).</w:t>
+      </w:r>
+      <w:r>
+        <w:rPr>
+          <w:rFonts w:ascii="Times New Roman" w:hAnsi="Times New Roman" w:cs="Times New Roman"/>
+          <w:sz w:val="24"/>
+          <w:szCs w:val="24"/>
+        </w:rPr>
+        <w:t xml:space="preserve"> </w:t>
+      </w:r>
+      <w:r>
+        <w:rPr>
+          <w:rFonts w:ascii="Times New Roman" w:hAnsi="Times New Roman" w:cs="Times New Roman"/>
+          <w:sz w:val="24"/>
+          <w:szCs w:val="24"/>
+        </w:rPr>
+        <w:t>Additional species were found sampling plots</w:t>
+      </w:r>
+      <w:r>
+        <w:rPr>
+          <w:rFonts w:ascii="Times New Roman" w:hAnsi="Times New Roman" w:cs="Times New Roman"/>
+          <w:sz w:val="24"/>
+          <w:szCs w:val="24"/>
+        </w:rPr>
+        <w:t xml:space="preserve"> and adjacent</w:t>
+      </w:r>
+      <w:r>
+        <w:rPr>
+          <w:rFonts w:ascii="Times New Roman" w:hAnsi="Times New Roman" w:cs="Times New Roman"/>
+          <w:sz w:val="24"/>
+          <w:szCs w:val="24"/>
+        </w:rPr>
+        <w:t xml:space="preserve"> in 2017, including </w:t>
+      </w:r>
+      <w:r>
+        <w:rPr>
+          <w:rFonts w:ascii="Times New Roman" w:hAnsi="Times New Roman" w:cs="Times New Roman"/>
+          <w:sz w:val="24"/>
+          <w:szCs w:val="24"/>
+        </w:rPr>
+        <w:t>Downy yellow violet (</w:t>
+      </w:r>
+      <w:r>
+        <w:rPr>
+          <w:rFonts w:ascii="Times New Roman" w:hAnsi="Times New Roman" w:cs="Times New Roman"/>
+          <w:i/>
+          <w:iCs/>
+          <w:sz w:val="24"/>
+          <w:szCs w:val="24"/>
+        </w:rPr>
+        <w:t>Viola pubescens</w:t>
+      </w:r>
+      <w:r>
+        <w:rPr>
+          <w:rFonts w:ascii="Times New Roman" w:hAnsi="Times New Roman" w:cs="Times New Roman"/>
+          <w:sz w:val="24"/>
+          <w:szCs w:val="24"/>
+        </w:rPr>
+        <w:t>)</w:t>
+      </w:r>
+      <w:r>
+        <w:rPr>
+          <w:rFonts w:ascii="Times New Roman" w:hAnsi="Times New Roman" w:cs="Times New Roman"/>
+          <w:sz w:val="24"/>
+          <w:szCs w:val="24"/>
+        </w:rPr>
+        <w:t>, Painted trillium (</w:t>
+      </w:r>
+      <w:r>
+        <w:rPr>
+          <w:rFonts w:ascii="Times New Roman" w:hAnsi="Times New Roman" w:cs="Times New Roman"/>
+          <w:i/>
+          <w:iCs/>
+          <w:sz w:val="24"/>
+          <w:szCs w:val="24"/>
+        </w:rPr>
+        <w:t xml:space="preserve">Trillium </w:t>
+      </w:r>
+      <w:r>
+        <w:rPr>
+          <w:rFonts w:ascii="Times New Roman" w:hAnsi="Times New Roman" w:cs="Times New Roman"/>
+          <w:i/>
+          <w:iCs/>
+          <w:sz w:val="24"/>
+          <w:szCs w:val="24"/>
+        </w:rPr>
+        <w:t>undulatum</w:t>
+      </w:r>
+      <w:r>
+        <w:rPr>
+          <w:rFonts w:ascii="Times New Roman" w:hAnsi="Times New Roman" w:cs="Times New Roman"/>
+          <w:sz w:val="24"/>
+          <w:szCs w:val="24"/>
+        </w:rPr>
+        <w:t>),</w:t>
+      </w:r>
+      <w:r>
+        <w:rPr>
+          <w:rFonts w:ascii="Times New Roman" w:hAnsi="Times New Roman" w:cs="Times New Roman"/>
+          <w:sz w:val="24"/>
+          <w:szCs w:val="24"/>
+        </w:rPr>
+        <w:t xml:space="preserve"> Common blue violet (</w:t>
+      </w:r>
+      <w:r>
+        <w:rPr>
+          <w:rFonts w:ascii="Times New Roman" w:hAnsi="Times New Roman" w:cs="Times New Roman"/>
+          <w:i/>
+          <w:iCs/>
+          <w:sz w:val="24"/>
+          <w:szCs w:val="24"/>
+        </w:rPr>
+        <w:t>Viola sororia</w:t>
+      </w:r>
+      <w:r>
+        <w:rPr>
+          <w:rFonts w:ascii="Times New Roman" w:hAnsi="Times New Roman" w:cs="Times New Roman"/>
+          <w:sz w:val="24"/>
+          <w:szCs w:val="24"/>
+        </w:rPr>
+        <w:t>),</w:t>
+      </w:r>
+      <w:r>
+        <w:rPr>
+          <w:rFonts w:ascii="Times New Roman" w:hAnsi="Times New Roman" w:cs="Times New Roman"/>
+          <w:sz w:val="24"/>
+          <w:szCs w:val="24"/>
+        </w:rPr>
+        <w:t xml:space="preserve"> and Canadian wildginger </w:t>
+      </w:r>
+      <w:r>
+        <w:rPr>
+          <w:rFonts w:ascii="Times New Roman" w:hAnsi="Times New Roman" w:cs="Times New Roman"/>
+          <w:i/>
+          <w:iCs/>
+          <w:sz w:val="24"/>
+          <w:szCs w:val="24"/>
+        </w:rPr>
+        <w:t>(A</w:t>
+      </w:r>
+      <w:r>
+        <w:rPr>
+          <w:rFonts w:ascii="Times New Roman" w:hAnsi="Times New Roman" w:cs="Times New Roman"/>
+          <w:i/>
+          <w:iCs/>
+          <w:sz w:val="24"/>
+          <w:szCs w:val="24"/>
+        </w:rPr>
+        <w:t>sarum canadense</w:t>
+      </w:r>
+      <w:r>
+        <w:rPr>
+          <w:rFonts w:ascii="Times New Roman" w:hAnsi="Times New Roman" w:cs="Times New Roman"/>
+          <w:sz w:val="24"/>
+          <w:szCs w:val="24"/>
+        </w:rPr>
+        <w:t>).</w:t>
+      </w:r>
+      <w:r>
+        <w:rPr>
+          <w:rFonts w:ascii="Times New Roman" w:hAnsi="Times New Roman" w:cs="Times New Roman"/>
+          <w:sz w:val="24"/>
+          <w:szCs w:val="24"/>
+        </w:rPr>
+        <w:t xml:space="preserve"> </w:t>
+      </w:r>
+      <w:r>
+        <w:rPr>
+          <w:rFonts w:ascii="Times New Roman" w:hAnsi="Times New Roman" w:cs="Times New Roman"/>
+          <w:sz w:val="24"/>
+          <w:szCs w:val="24"/>
+        </w:rPr>
+        <w:t>This figure</w:t>
+      </w:r>
+      <w:r>
+        <w:rPr>
+          <w:rFonts w:ascii="Times New Roman" w:hAnsi="Times New Roman" w:cs="Times New Roman"/>
+          <w:sz w:val="24"/>
+          <w:szCs w:val="24"/>
+        </w:rPr>
+        <w:t xml:space="preserve"> shows </w:t>
+      </w:r>
+      <w:r>
+        <w:rPr>
+          <w:rFonts w:ascii="Times New Roman" w:hAnsi="Times New Roman" w:cs="Times New Roman"/>
+          <w:sz w:val="24"/>
+          <w:szCs w:val="24"/>
+        </w:rPr>
+        <w:t>the species accumulation curve at this location.</w:t>
       </w:r>
     </w:p>
     <w:p>
@@ -169,6 +687,363 @@
         <w:lastRenderedPageBreak/>
         <w:t>Fig. S2.</w:t>
       </w:r>
+      <w:r>
+        <w:rPr>
+          <w:rFonts w:ascii="Times New Roman" w:hAnsi="Times New Roman" w:cs="Times New Roman"/>
+          <w:sz w:val="24"/>
+          <w:szCs w:val="24"/>
+        </w:rPr>
+        <w:t xml:space="preserve"> Galko Farm Preserve is located in Wallingford, C</w:t>
+      </w:r>
+      <w:r>
+        <w:rPr>
+          <w:rFonts w:ascii="Times New Roman" w:hAnsi="Times New Roman" w:cs="Times New Roman"/>
+          <w:sz w:val="24"/>
+          <w:szCs w:val="24"/>
+        </w:rPr>
+        <w:t>T (</w:t>
+      </w:r>
+      <w:r>
+        <w:rPr>
+          <w:rFonts w:ascii="Times New Roman" w:hAnsi="Times New Roman" w:cs="Times New Roman"/>
+          <w:sz w:val="24"/>
+          <w:szCs w:val="24"/>
+        </w:rPr>
+        <w:t>41.4651</w:t>
+      </w:r>
+      <w:r>
+        <w:rPr>
+          <w:rFonts w:ascii="Times New Roman" w:hAnsi="Times New Roman" w:cs="Times New Roman"/>
+          <w:sz w:val="24"/>
+          <w:szCs w:val="24"/>
+        </w:rPr>
+        <w:t xml:space="preserve"> </w:t>
+      </w:r>
+      <w:r>
+        <w:rPr>
+          <w:rFonts w:ascii="Times New Roman" w:hAnsi="Times New Roman" w:cs="Times New Roman"/>
+          <w:sz w:val="24"/>
+          <w:szCs w:val="24"/>
+        </w:rPr>
+        <w:t>-72.8628</w:t>
+      </w:r>
+      <w:r>
+        <w:rPr>
+          <w:rFonts w:ascii="Times New Roman" w:hAnsi="Times New Roman" w:cs="Times New Roman"/>
+          <w:sz w:val="24"/>
+          <w:szCs w:val="24"/>
+        </w:rPr>
+        <w:t>)</w:t>
+      </w:r>
+      <w:r>
+        <w:rPr>
+          <w:rFonts w:ascii="Times New Roman" w:hAnsi="Times New Roman" w:cs="Times New Roman"/>
+          <w:sz w:val="24"/>
+          <w:szCs w:val="24"/>
+        </w:rPr>
+        <w:t xml:space="preserve"> </w:t>
+      </w:r>
+      <w:r>
+        <w:rPr>
+          <w:rFonts w:ascii="Times New Roman" w:hAnsi="Times New Roman" w:cs="Times New Roman"/>
+          <w:sz w:val="24"/>
+          <w:szCs w:val="24"/>
+        </w:rPr>
+        <w:t xml:space="preserve">and was sampled on </w:t>
+      </w:r>
+      <w:r>
+        <w:rPr>
+          <w:rFonts w:ascii="Times New Roman" w:hAnsi="Times New Roman" w:cs="Times New Roman"/>
+          <w:sz w:val="24"/>
+          <w:szCs w:val="24"/>
+          <w:highlight w:val="yellow"/>
+        </w:rPr>
+        <w:t>DATES</w:t>
+      </w:r>
+      <w:r>
+        <w:rPr>
+          <w:rFonts w:ascii="Times New Roman" w:hAnsi="Times New Roman" w:cs="Times New Roman"/>
+          <w:sz w:val="24"/>
+          <w:szCs w:val="24"/>
+        </w:rPr>
+        <w:t xml:space="preserve">. </w:t>
+      </w:r>
+      <w:r>
+        <w:rPr>
+          <w:rFonts w:ascii="Times New Roman" w:hAnsi="Times New Roman" w:cs="Times New Roman"/>
+          <w:sz w:val="24"/>
+          <w:szCs w:val="24"/>
+        </w:rPr>
+        <w:t xml:space="preserve">and represents a forest fragment recently recovered from small-scale agricultural production. </w:t>
+      </w:r>
+      <w:r>
+        <w:rPr>
+          <w:rFonts w:ascii="Times New Roman" w:hAnsi="Times New Roman" w:cs="Times New Roman"/>
+          <w:sz w:val="24"/>
+          <w:szCs w:val="24"/>
+        </w:rPr>
+        <w:t xml:space="preserve">Several invasive shrubs dominated </w:t>
+      </w:r>
+      <w:r>
+        <w:rPr>
+          <w:rFonts w:ascii="Times New Roman" w:hAnsi="Times New Roman" w:cs="Times New Roman"/>
+          <w:sz w:val="24"/>
+          <w:szCs w:val="24"/>
+        </w:rPr>
+        <w:t xml:space="preserve">transects including Burning bush </w:t>
+      </w:r>
+      <w:r>
+        <w:rPr>
+          <w:rFonts w:ascii="Times New Roman" w:hAnsi="Times New Roman" w:cs="Times New Roman"/>
+          <w:sz w:val="24"/>
+          <w:szCs w:val="24"/>
+        </w:rPr>
+        <w:t>(</w:t>
+      </w:r>
+      <w:r>
+        <w:rPr>
+          <w:rFonts w:ascii="Times New Roman" w:hAnsi="Times New Roman" w:cs="Times New Roman"/>
+          <w:i/>
+          <w:iCs/>
+          <w:sz w:val="24"/>
+          <w:szCs w:val="24"/>
+        </w:rPr>
+        <w:t>Euonymus alatus</w:t>
+      </w:r>
+      <w:r>
+        <w:rPr>
+          <w:rFonts w:ascii="Times New Roman" w:hAnsi="Times New Roman" w:cs="Times New Roman"/>
+          <w:sz w:val="24"/>
+          <w:szCs w:val="24"/>
+        </w:rPr>
+        <w:t>)</w:t>
+      </w:r>
+      <w:r>
+        <w:rPr>
+          <w:rFonts w:ascii="Times New Roman" w:hAnsi="Times New Roman" w:cs="Times New Roman"/>
+          <w:sz w:val="24"/>
+          <w:szCs w:val="24"/>
+        </w:rPr>
+        <w:t xml:space="preserve"> and Asiatic bittersweet (</w:t>
+      </w:r>
+      <w:r>
+        <w:rPr>
+          <w:rFonts w:ascii="Times New Roman" w:hAnsi="Times New Roman" w:cs="Times New Roman"/>
+          <w:i/>
+          <w:iCs/>
+          <w:sz w:val="24"/>
+          <w:szCs w:val="24"/>
+        </w:rPr>
+        <w:t>Eleagnus umbellata).</w:t>
+      </w:r>
+      <w:r>
+        <w:rPr>
+          <w:rFonts w:ascii="Times New Roman" w:hAnsi="Times New Roman" w:cs="Times New Roman"/>
+          <w:sz w:val="24"/>
+          <w:szCs w:val="24"/>
+        </w:rPr>
+        <w:t xml:space="preserve"> Ant</w:t>
+      </w:r>
+      <w:r>
+        <w:rPr>
+          <w:rFonts w:ascii="Times New Roman" w:hAnsi="Times New Roman" w:cs="Times New Roman"/>
+          <w:sz w:val="24"/>
+          <w:szCs w:val="24"/>
+        </w:rPr>
+        <w:t>-</w:t>
+      </w:r>
+      <w:r>
+        <w:rPr>
+          <w:rFonts w:ascii="Times New Roman" w:hAnsi="Times New Roman" w:cs="Times New Roman"/>
+          <w:sz w:val="24"/>
+          <w:szCs w:val="24"/>
+        </w:rPr>
+        <w:t xml:space="preserve">dispersed </w:t>
+      </w:r>
+      <w:r>
+        <w:rPr>
+          <w:rFonts w:ascii="Times New Roman" w:hAnsi="Times New Roman" w:cs="Times New Roman"/>
+          <w:sz w:val="24"/>
+          <w:szCs w:val="24"/>
+        </w:rPr>
+        <w:t xml:space="preserve">plant </w:t>
+      </w:r>
+      <w:r>
+        <w:rPr>
+          <w:rFonts w:ascii="Times New Roman" w:hAnsi="Times New Roman" w:cs="Times New Roman"/>
+          <w:sz w:val="24"/>
+          <w:szCs w:val="24"/>
+        </w:rPr>
+        <w:t>species</w:t>
+      </w:r>
+      <w:r>
+        <w:rPr>
+          <w:rFonts w:ascii="Times New Roman" w:hAnsi="Times New Roman" w:cs="Times New Roman"/>
+          <w:sz w:val="24"/>
+          <w:szCs w:val="24"/>
+        </w:rPr>
+        <w:t xml:space="preserve"> included </w:t>
+      </w:r>
+      <w:r>
+        <w:rPr>
+          <w:rFonts w:ascii="Times New Roman" w:hAnsi="Times New Roman" w:cs="Times New Roman"/>
+          <w:sz w:val="24"/>
+          <w:szCs w:val="24"/>
+        </w:rPr>
+        <w:t xml:space="preserve">Bloodroot </w:t>
+      </w:r>
+      <w:r>
+        <w:rPr>
+          <w:rFonts w:ascii="Times New Roman" w:hAnsi="Times New Roman" w:cs="Times New Roman"/>
+          <w:sz w:val="24"/>
+          <w:szCs w:val="24"/>
+        </w:rPr>
+        <w:t>(</w:t>
+      </w:r>
+      <w:r>
+        <w:rPr>
+          <w:rFonts w:ascii="Times New Roman" w:hAnsi="Times New Roman" w:cs="Times New Roman"/>
+          <w:i/>
+          <w:iCs/>
+          <w:sz w:val="24"/>
+          <w:szCs w:val="24"/>
+        </w:rPr>
+        <w:t>Sanguinaria canadensis</w:t>
+      </w:r>
+      <w:r>
+        <w:rPr>
+          <w:rFonts w:ascii="Times New Roman" w:hAnsi="Times New Roman" w:cs="Times New Roman"/>
+          <w:sz w:val="24"/>
+          <w:szCs w:val="24"/>
+        </w:rPr>
+        <w:t>), Trout lily (</w:t>
+      </w:r>
+      <w:r>
+        <w:rPr>
+          <w:rFonts w:ascii="Times New Roman" w:hAnsi="Times New Roman" w:cs="Times New Roman"/>
+          <w:i/>
+          <w:iCs/>
+          <w:sz w:val="24"/>
+          <w:szCs w:val="24"/>
+        </w:rPr>
+        <w:t>Erythronium americanum</w:t>
+      </w:r>
+      <w:r>
+        <w:rPr>
+          <w:rFonts w:ascii="Times New Roman" w:hAnsi="Times New Roman" w:cs="Times New Roman"/>
+          <w:sz w:val="24"/>
+          <w:szCs w:val="24"/>
+        </w:rPr>
+        <w:t xml:space="preserve">), </w:t>
+      </w:r>
+      <w:r>
+        <w:rPr>
+          <w:rFonts w:ascii="Times New Roman" w:hAnsi="Times New Roman" w:cs="Times New Roman"/>
+          <w:sz w:val="24"/>
+          <w:szCs w:val="24"/>
+        </w:rPr>
+        <w:t xml:space="preserve">and </w:t>
+      </w:r>
+      <w:r>
+        <w:rPr>
+          <w:rFonts w:ascii="Times New Roman" w:hAnsi="Times New Roman" w:cs="Times New Roman"/>
+          <w:sz w:val="24"/>
+          <w:szCs w:val="24"/>
+        </w:rPr>
+        <w:t>Red Trillium (</w:t>
+      </w:r>
+      <w:r>
+        <w:rPr>
+          <w:rFonts w:ascii="Times New Roman" w:hAnsi="Times New Roman" w:cs="Times New Roman"/>
+          <w:i/>
+          <w:iCs/>
+          <w:sz w:val="24"/>
+          <w:szCs w:val="24"/>
+        </w:rPr>
+        <w:t>Trillium erectum</w:t>
+      </w:r>
+      <w:r>
+        <w:rPr>
+          <w:rFonts w:ascii="Times New Roman" w:hAnsi="Times New Roman" w:cs="Times New Roman"/>
+          <w:sz w:val="24"/>
+          <w:szCs w:val="24"/>
+        </w:rPr>
+        <w:t>)</w:t>
+      </w:r>
+      <w:r>
+        <w:rPr>
+          <w:rFonts w:ascii="Times New Roman" w:hAnsi="Times New Roman" w:cs="Times New Roman"/>
+          <w:sz w:val="24"/>
+          <w:szCs w:val="24"/>
+        </w:rPr>
+        <w:t>.</w:t>
+      </w:r>
+      <w:r>
+        <w:rPr>
+          <w:rFonts w:ascii="Times New Roman" w:hAnsi="Times New Roman" w:cs="Times New Roman"/>
+          <w:sz w:val="24"/>
+          <w:szCs w:val="24"/>
+        </w:rPr>
+        <w:t xml:space="preserve"> </w:t>
+      </w:r>
+      <w:r>
+        <w:rPr>
+          <w:rFonts w:ascii="Times New Roman" w:hAnsi="Times New Roman" w:cs="Times New Roman"/>
+          <w:sz w:val="24"/>
+          <w:szCs w:val="24"/>
+        </w:rPr>
+        <w:t>Rue anemone (</w:t>
+      </w:r>
+      <w:r>
+        <w:rPr>
+          <w:rFonts w:ascii="Times New Roman" w:hAnsi="Times New Roman" w:cs="Times New Roman"/>
+          <w:i/>
+          <w:iCs/>
+          <w:sz w:val="24"/>
+          <w:szCs w:val="24"/>
+        </w:rPr>
+        <w:t>Thalictrum thalictroides</w:t>
+      </w:r>
+      <w:r>
+        <w:rPr>
+          <w:rFonts w:ascii="Times New Roman" w:hAnsi="Times New Roman" w:cs="Times New Roman"/>
+          <w:sz w:val="24"/>
+          <w:szCs w:val="24"/>
+        </w:rPr>
+        <w:t>)</w:t>
+      </w:r>
+      <w:r>
+        <w:rPr>
+          <w:rFonts w:ascii="Times New Roman" w:hAnsi="Times New Roman" w:cs="Times New Roman"/>
+          <w:sz w:val="24"/>
+          <w:szCs w:val="24"/>
+        </w:rPr>
+        <w:t xml:space="preserve"> was found at this site, but there is no literature evidence that it presents an elaiosome consumed </w:t>
+      </w:r>
+      <w:r>
+        <w:rPr>
+          <w:rFonts w:ascii="Times New Roman" w:hAnsi="Times New Roman" w:cs="Times New Roman"/>
+          <w:sz w:val="24"/>
+          <w:szCs w:val="24"/>
+        </w:rPr>
+        <w:t>by ants.</w:t>
+      </w:r>
+      <w:r>
+        <w:rPr>
+          <w:rFonts w:ascii="Times New Roman" w:hAnsi="Times New Roman" w:cs="Times New Roman"/>
+          <w:sz w:val="24"/>
+          <w:szCs w:val="24"/>
+        </w:rPr>
+        <w:t xml:space="preserve"> </w:t>
+      </w:r>
+      <w:r>
+        <w:rPr>
+          <w:rFonts w:ascii="Times New Roman" w:hAnsi="Times New Roman" w:cs="Times New Roman"/>
+          <w:sz w:val="24"/>
+          <w:szCs w:val="24"/>
+        </w:rPr>
+        <w:t>This figure shows the species accumulation curve at this location.</w:t>
+      </w:r>
     </w:p>
     <w:p>
       <w:pPr>
@@ -264,6 +1139,178 @@
         </w:rPr>
         <w:t>Fig. S3.</w:t>
       </w:r>
+      <w:r>
+        <w:rPr>
+          <w:rFonts w:ascii="Times New Roman" w:hAnsi="Times New Roman" w:cs="Times New Roman"/>
+          <w:sz w:val="24"/>
+          <w:szCs w:val="24"/>
+        </w:rPr>
+        <w:t xml:space="preserve"> Ragged </w:t>
+      </w:r>
+      <w:r>
+        <w:rPr>
+          <w:rFonts w:ascii="Times New Roman" w:hAnsi="Times New Roman" w:cs="Times New Roman"/>
+          <w:sz w:val="24"/>
+          <w:szCs w:val="24"/>
+        </w:rPr>
+        <w:t>M</w:t>
+      </w:r>
+      <w:r>
+        <w:rPr>
+          <w:rFonts w:ascii="Times New Roman" w:hAnsi="Times New Roman" w:cs="Times New Roman"/>
+          <w:sz w:val="24"/>
+          <w:szCs w:val="24"/>
+        </w:rPr>
+        <w:t>ountain upslope</w:t>
+      </w:r>
+      <w:r>
+        <w:rPr>
+          <w:rFonts w:ascii="Times New Roman" w:hAnsi="Times New Roman" w:cs="Times New Roman"/>
+          <w:sz w:val="24"/>
+          <w:szCs w:val="24"/>
+        </w:rPr>
+        <w:t xml:space="preserve"> was located in Berlin, CT</w:t>
+      </w:r>
+      <w:r>
+        <w:rPr>
+          <w:rFonts w:ascii="Times New Roman" w:hAnsi="Times New Roman" w:cs="Times New Roman"/>
+          <w:sz w:val="24"/>
+          <w:szCs w:val="24"/>
+        </w:rPr>
+        <w:t xml:space="preserve"> (</w:t>
+      </w:r>
+      <w:r>
+        <w:rPr>
+          <w:rFonts w:ascii="Times New Roman" w:hAnsi="Times New Roman" w:cs="Times New Roman"/>
+          <w:sz w:val="24"/>
+          <w:szCs w:val="24"/>
+        </w:rPr>
+        <w:t>41.6314, -72.8078</w:t>
+      </w:r>
+      <w:r>
+        <w:rPr>
+          <w:rFonts w:ascii="Times New Roman" w:hAnsi="Times New Roman" w:cs="Times New Roman"/>
+          <w:sz w:val="24"/>
+          <w:szCs w:val="24"/>
+        </w:rPr>
+        <w:t>)</w:t>
+      </w:r>
+      <w:r>
+        <w:rPr>
+          <w:rFonts w:ascii="Times New Roman" w:hAnsi="Times New Roman" w:cs="Times New Roman"/>
+          <w:sz w:val="24"/>
+          <w:szCs w:val="24"/>
+        </w:rPr>
+        <w:t xml:space="preserve"> and was sampled on </w:t>
+      </w:r>
+      <w:r>
+        <w:rPr>
+          <w:rFonts w:ascii="Times New Roman" w:hAnsi="Times New Roman" w:cs="Times New Roman"/>
+          <w:sz w:val="24"/>
+          <w:szCs w:val="24"/>
+        </w:rPr>
+        <w:t>April 12, 2010</w:t>
+      </w:r>
+      <w:r>
+        <w:rPr>
+          <w:rFonts w:ascii="Times New Roman" w:hAnsi="Times New Roman" w:cs="Times New Roman"/>
+          <w:sz w:val="24"/>
+          <w:szCs w:val="24"/>
+        </w:rPr>
+        <w:t xml:space="preserve"> with a </w:t>
+      </w:r>
+      <w:r>
+        <w:rPr>
+          <w:rFonts w:ascii="Times New Roman" w:hAnsi="Times New Roman" w:cs="Times New Roman"/>
+          <w:sz w:val="24"/>
+          <w:szCs w:val="24"/>
+        </w:rPr>
+        <w:t>200</w:t>
+      </w:r>
+      <w:r>
+        <w:rPr>
+          <w:rFonts w:ascii="Times New Roman" w:hAnsi="Times New Roman" w:cs="Times New Roman"/>
+          <w:sz w:val="24"/>
+          <w:szCs w:val="24"/>
+        </w:rPr>
+        <w:t>m transect. This</w:t>
+      </w:r>
+      <w:r>
+        <w:rPr>
+          <w:rFonts w:ascii="Times New Roman" w:hAnsi="Times New Roman" w:cs="Times New Roman"/>
+          <w:sz w:val="24"/>
+          <w:szCs w:val="24"/>
+        </w:rPr>
+        <w:t xml:space="preserve"> site represents </w:t>
+      </w:r>
+      <w:r>
+        <w:rPr>
+          <w:rFonts w:ascii="Times New Roman" w:hAnsi="Times New Roman" w:cs="Times New Roman"/>
+          <w:sz w:val="24"/>
+          <w:szCs w:val="24"/>
+        </w:rPr>
+        <w:t>upland forest habitat in Central Connecticut in which many ant-dispersed plants were found in a relatively higher elevation and dry location compared to the other three sites.</w:t>
+      </w:r>
+      <w:r>
+        <w:rPr>
+          <w:rFonts w:ascii="Times New Roman" w:hAnsi="Times New Roman" w:cs="Times New Roman"/>
+          <w:sz w:val="24"/>
+          <w:szCs w:val="24"/>
+        </w:rPr>
+        <w:t xml:space="preserve"> At this location, the only ant-dispersed plants found were Red Trillium (</w:t>
+      </w:r>
+      <w:r>
+        <w:rPr>
+          <w:rFonts w:ascii="Times New Roman" w:hAnsi="Times New Roman" w:cs="Times New Roman"/>
+          <w:i/>
+          <w:iCs/>
+          <w:sz w:val="24"/>
+          <w:szCs w:val="24"/>
+        </w:rPr>
+        <w:t>Trillium erectum</w:t>
+      </w:r>
+      <w:r>
+        <w:rPr>
+          <w:rFonts w:ascii="Times New Roman" w:hAnsi="Times New Roman" w:cs="Times New Roman"/>
+          <w:sz w:val="24"/>
+          <w:szCs w:val="24"/>
+        </w:rPr>
+        <w:t>) and Trout lily (</w:t>
+      </w:r>
+      <w:r>
+        <w:rPr>
+          <w:rFonts w:ascii="Times New Roman" w:hAnsi="Times New Roman" w:cs="Times New Roman"/>
+          <w:i/>
+          <w:iCs/>
+          <w:sz w:val="24"/>
+          <w:szCs w:val="24"/>
+        </w:rPr>
+        <w:t>Erythronium americanum</w:t>
+      </w:r>
+      <w:r>
+        <w:rPr>
+          <w:rFonts w:ascii="Times New Roman" w:hAnsi="Times New Roman" w:cs="Times New Roman"/>
+          <w:sz w:val="24"/>
+          <w:szCs w:val="24"/>
+        </w:rPr>
+        <w:t>).</w:t>
+      </w:r>
+      <w:r>
+        <w:rPr>
+          <w:rFonts w:ascii="Times New Roman" w:hAnsi="Times New Roman" w:cs="Times New Roman"/>
+          <w:sz w:val="24"/>
+          <w:szCs w:val="24"/>
+        </w:rPr>
+        <w:t xml:space="preserve"> </w:t>
+      </w:r>
+      <w:r>
+        <w:rPr>
+          <w:rFonts w:ascii="Times New Roman" w:hAnsi="Times New Roman" w:cs="Times New Roman"/>
+          <w:sz w:val="24"/>
+          <w:szCs w:val="24"/>
+        </w:rPr>
+        <w:t>This figure shows the species accumulation curve at this location.</w:t>
+      </w:r>
     </w:p>
     <w:p>
       <w:pPr>
@@ -351,6 +1398,368 @@
         <w:lastRenderedPageBreak/>
         <w:t>Fig S4.</w:t>
       </w:r>
+      <w:r>
+        <w:rPr>
+          <w:rFonts w:ascii="Times New Roman" w:hAnsi="Times New Roman" w:cs="Times New Roman"/>
+          <w:sz w:val="24"/>
+          <w:szCs w:val="24"/>
+        </w:rPr>
+        <w:t xml:space="preserve"> Ragged </w:t>
+      </w:r>
+      <w:r>
+        <w:rPr>
+          <w:rFonts w:ascii="Times New Roman" w:hAnsi="Times New Roman" w:cs="Times New Roman"/>
+          <w:sz w:val="24"/>
+          <w:szCs w:val="24"/>
+        </w:rPr>
+        <w:t>M</w:t>
+      </w:r>
+      <w:r>
+        <w:rPr>
+          <w:rFonts w:ascii="Times New Roman" w:hAnsi="Times New Roman" w:cs="Times New Roman"/>
+          <w:sz w:val="24"/>
+          <w:szCs w:val="24"/>
+        </w:rPr>
+        <w:t>ountain downslope</w:t>
+      </w:r>
+      <w:r>
+        <w:rPr>
+          <w:rFonts w:ascii="Times New Roman" w:hAnsi="Times New Roman" w:cs="Times New Roman"/>
+          <w:sz w:val="24"/>
+          <w:szCs w:val="24"/>
+        </w:rPr>
+        <w:t xml:space="preserve"> (</w:t>
+      </w:r>
+      <w:r>
+        <w:rPr>
+          <w:rFonts w:ascii="Times New Roman" w:hAnsi="Times New Roman" w:cs="Times New Roman"/>
+          <w:sz w:val="24"/>
+          <w:szCs w:val="24"/>
+        </w:rPr>
+        <w:t>41.6289, -72.8048</w:t>
+      </w:r>
+      <w:r>
+        <w:rPr>
+          <w:rFonts w:ascii="Times New Roman" w:hAnsi="Times New Roman" w:cs="Times New Roman"/>
+          <w:sz w:val="24"/>
+          <w:szCs w:val="24"/>
+        </w:rPr>
+        <w:t>)</w:t>
+      </w:r>
+      <w:r>
+        <w:rPr>
+          <w:rFonts w:ascii="Times New Roman" w:hAnsi="Times New Roman" w:cs="Times New Roman"/>
+          <w:sz w:val="24"/>
+          <w:szCs w:val="24"/>
+        </w:rPr>
+        <w:t xml:space="preserve">, while surveyed within the same forest fragment, represents a streamside, mesic forest habitat at relatively lower elevation </w:t>
+      </w:r>
+      <w:r>
+        <w:rPr>
+          <w:rFonts w:ascii="Times New Roman" w:hAnsi="Times New Roman" w:cs="Times New Roman"/>
+          <w:sz w:val="24"/>
+          <w:szCs w:val="24"/>
+        </w:rPr>
+        <w:t xml:space="preserve">than the </w:t>
+      </w:r>
+      <w:r>
+        <w:rPr>
+          <w:rFonts w:ascii="Times New Roman" w:hAnsi="Times New Roman" w:cs="Times New Roman"/>
+          <w:sz w:val="24"/>
+          <w:szCs w:val="24"/>
+        </w:rPr>
+        <w:t>Ragged Mountain</w:t>
+      </w:r>
+      <w:r>
+        <w:rPr>
+          <w:rFonts w:ascii="Times New Roman" w:hAnsi="Times New Roman" w:cs="Times New Roman"/>
+          <w:sz w:val="24"/>
+          <w:szCs w:val="24"/>
+        </w:rPr>
+        <w:t xml:space="preserve"> upslope site.</w:t>
+      </w:r>
+      <w:r>
+        <w:rPr>
+          <w:rFonts w:ascii="Times New Roman" w:hAnsi="Times New Roman" w:cs="Times New Roman"/>
+          <w:sz w:val="24"/>
+          <w:szCs w:val="24"/>
+        </w:rPr>
+        <w:t xml:space="preserve"> </w:t>
+      </w:r>
+      <w:r>
+        <w:rPr>
+          <w:rFonts w:ascii="Times New Roman" w:hAnsi="Times New Roman" w:cs="Times New Roman"/>
+          <w:sz w:val="24"/>
+          <w:szCs w:val="24"/>
+        </w:rPr>
+        <w:t xml:space="preserve">Ragged Mountain downslope was sampled on </w:t>
+      </w:r>
+      <w:r>
+        <w:rPr>
+          <w:rFonts w:ascii="Times New Roman" w:hAnsi="Times New Roman" w:cs="Times New Roman"/>
+          <w:sz w:val="24"/>
+          <w:szCs w:val="24"/>
+        </w:rPr>
+        <w:t>April 14, 2010</w:t>
+      </w:r>
+      <w:r>
+        <w:rPr>
+          <w:rFonts w:ascii="Times New Roman" w:hAnsi="Times New Roman" w:cs="Times New Roman"/>
+          <w:sz w:val="24"/>
+          <w:szCs w:val="24"/>
+        </w:rPr>
+        <w:t xml:space="preserve"> </w:t>
+      </w:r>
+      <w:r>
+        <w:rPr>
+          <w:rFonts w:ascii="Times New Roman" w:hAnsi="Times New Roman" w:cs="Times New Roman"/>
+          <w:sz w:val="24"/>
+          <w:szCs w:val="24"/>
+        </w:rPr>
+        <w:t>with a 170m transect</w:t>
+      </w:r>
+      <w:r>
+        <w:rPr>
+          <w:rFonts w:ascii="Times New Roman" w:hAnsi="Times New Roman" w:cs="Times New Roman"/>
+          <w:sz w:val="24"/>
+          <w:szCs w:val="24"/>
+        </w:rPr>
+        <w:t xml:space="preserve">. </w:t>
+      </w:r>
+      <w:r>
+        <w:rPr>
+          <w:rFonts w:ascii="Times New Roman" w:hAnsi="Times New Roman" w:cs="Times New Roman"/>
+          <w:sz w:val="24"/>
+          <w:szCs w:val="24"/>
+        </w:rPr>
+        <w:t xml:space="preserve">At this location, </w:t>
+      </w:r>
+      <w:r>
+        <w:rPr>
+          <w:rFonts w:ascii="Times New Roman" w:hAnsi="Times New Roman" w:cs="Times New Roman"/>
+          <w:sz w:val="24"/>
+          <w:szCs w:val="24"/>
+        </w:rPr>
+        <w:t>ant-dispersed plant species include Bloodroot (</w:t>
+      </w:r>
+      <w:r>
+        <w:rPr>
+          <w:rFonts w:ascii="Times New Roman" w:hAnsi="Times New Roman" w:cs="Times New Roman"/>
+          <w:i/>
+          <w:iCs/>
+          <w:sz w:val="24"/>
+          <w:szCs w:val="24"/>
+        </w:rPr>
+        <w:t>Sanguinaria canadensis</w:t>
+      </w:r>
+      <w:r>
+        <w:rPr>
+          <w:rFonts w:ascii="Times New Roman" w:hAnsi="Times New Roman" w:cs="Times New Roman"/>
+          <w:sz w:val="24"/>
+          <w:szCs w:val="24"/>
+        </w:rPr>
+        <w:t>)</w:t>
+      </w:r>
+      <w:r>
+        <w:rPr>
+          <w:rFonts w:ascii="Times New Roman" w:hAnsi="Times New Roman" w:cs="Times New Roman"/>
+          <w:i/>
+          <w:iCs/>
+          <w:sz w:val="24"/>
+          <w:szCs w:val="24"/>
+        </w:rPr>
+        <w:t xml:space="preserve">, </w:t>
+      </w:r>
+      <w:r>
+        <w:rPr>
+          <w:rFonts w:ascii="Times New Roman" w:hAnsi="Times New Roman" w:cs="Times New Roman"/>
+          <w:sz w:val="24"/>
+          <w:szCs w:val="24"/>
+        </w:rPr>
+        <w:t>Dutchman’s breeches (</w:t>
+      </w:r>
+      <w:r>
+        <w:rPr>
+          <w:rFonts w:ascii="Times New Roman" w:hAnsi="Times New Roman" w:cs="Times New Roman"/>
+          <w:i/>
+          <w:iCs/>
+          <w:sz w:val="24"/>
+          <w:szCs w:val="24"/>
+        </w:rPr>
+        <w:t>Dicentra cuccularia</w:t>
+      </w:r>
+      <w:r>
+        <w:rPr>
+          <w:rFonts w:ascii="Times New Roman" w:hAnsi="Times New Roman" w:cs="Times New Roman"/>
+          <w:sz w:val="24"/>
+          <w:szCs w:val="24"/>
+        </w:rPr>
+        <w:t xml:space="preserve">), </w:t>
+      </w:r>
+      <w:r>
+        <w:rPr>
+          <w:rFonts w:ascii="Times New Roman" w:hAnsi="Times New Roman" w:cs="Times New Roman"/>
+          <w:sz w:val="24"/>
+          <w:szCs w:val="24"/>
+        </w:rPr>
+        <w:t>Red Trillium</w:t>
+      </w:r>
+      <w:r>
+        <w:rPr>
+          <w:rFonts w:ascii="Times New Roman" w:hAnsi="Times New Roman" w:cs="Times New Roman"/>
+          <w:i/>
+          <w:iCs/>
+          <w:sz w:val="24"/>
+          <w:szCs w:val="24"/>
+        </w:rPr>
+        <w:t xml:space="preserve"> </w:t>
+      </w:r>
+      <w:r>
+        <w:rPr>
+          <w:rFonts w:ascii="Times New Roman" w:hAnsi="Times New Roman" w:cs="Times New Roman"/>
+          <w:sz w:val="24"/>
+          <w:szCs w:val="24"/>
+        </w:rPr>
+        <w:t>(</w:t>
+      </w:r>
+      <w:r>
+        <w:rPr>
+          <w:rFonts w:ascii="Times New Roman" w:hAnsi="Times New Roman" w:cs="Times New Roman"/>
+          <w:i/>
+          <w:iCs/>
+          <w:sz w:val="24"/>
+          <w:szCs w:val="24"/>
+        </w:rPr>
+        <w:t>Trillium erectum</w:t>
+      </w:r>
+      <w:r>
+        <w:rPr>
+          <w:rFonts w:ascii="Times New Roman" w:hAnsi="Times New Roman" w:cs="Times New Roman"/>
+          <w:sz w:val="24"/>
+          <w:szCs w:val="24"/>
+        </w:rPr>
+        <w:t>), and Trout lily (</w:t>
+      </w:r>
+      <w:r>
+        <w:rPr>
+          <w:rFonts w:ascii="Times New Roman" w:hAnsi="Times New Roman" w:cs="Times New Roman"/>
+          <w:i/>
+          <w:iCs/>
+          <w:sz w:val="24"/>
+          <w:szCs w:val="24"/>
+        </w:rPr>
+        <w:t>Erythronium americanum</w:t>
+      </w:r>
+      <w:r>
+        <w:rPr>
+          <w:rFonts w:ascii="Times New Roman" w:hAnsi="Times New Roman" w:cs="Times New Roman"/>
+          <w:sz w:val="24"/>
+          <w:szCs w:val="24"/>
+        </w:rPr>
+        <w:t>).</w:t>
+      </w:r>
+      <w:r>
+        <w:rPr>
+          <w:rFonts w:ascii="Times New Roman" w:hAnsi="Times New Roman" w:cs="Times New Roman"/>
+          <w:sz w:val="24"/>
+          <w:szCs w:val="24"/>
+        </w:rPr>
+        <w:t xml:space="preserve"> One </w:t>
+      </w:r>
+      <w:r>
+        <w:rPr>
+          <w:rFonts w:ascii="Times New Roman" w:hAnsi="Times New Roman" w:cs="Times New Roman"/>
+          <w:i/>
+          <w:iCs/>
+          <w:sz w:val="24"/>
+          <w:szCs w:val="24"/>
+        </w:rPr>
+        <w:t xml:space="preserve">Viola </w:t>
+      </w:r>
+      <w:r>
+        <w:rPr>
+          <w:rFonts w:ascii="Times New Roman" w:hAnsi="Times New Roman" w:cs="Times New Roman"/>
+          <w:sz w:val="24"/>
+          <w:szCs w:val="24"/>
+        </w:rPr>
+        <w:t xml:space="preserve">spp. was found that </w:t>
+      </w:r>
+      <w:r>
+        <w:rPr>
+          <w:rFonts w:ascii="Times New Roman" w:hAnsi="Times New Roman" w:cs="Times New Roman"/>
+          <w:sz w:val="24"/>
+          <w:szCs w:val="24"/>
+        </w:rPr>
+        <w:t>appeared to resemble</w:t>
+      </w:r>
+      <w:r>
+        <w:rPr>
+          <w:rFonts w:ascii="Times New Roman" w:hAnsi="Times New Roman" w:cs="Times New Roman"/>
+          <w:sz w:val="24"/>
+          <w:szCs w:val="24"/>
+        </w:rPr>
+        <w:t xml:space="preserve"> Common blue violet</w:t>
+      </w:r>
+      <w:r>
+        <w:rPr>
+          <w:rFonts w:ascii="Times New Roman" w:hAnsi="Times New Roman" w:cs="Times New Roman"/>
+          <w:sz w:val="24"/>
+          <w:szCs w:val="24"/>
+        </w:rPr>
+        <w:t xml:space="preserve"> </w:t>
+      </w:r>
+      <w:r>
+        <w:rPr>
+          <w:rFonts w:ascii="Times New Roman" w:hAnsi="Times New Roman" w:cs="Times New Roman"/>
+          <w:sz w:val="24"/>
+          <w:szCs w:val="24"/>
+        </w:rPr>
+        <w:t>(</w:t>
+      </w:r>
+      <w:r>
+        <w:rPr>
+          <w:rFonts w:ascii="Times New Roman" w:hAnsi="Times New Roman" w:cs="Times New Roman"/>
+          <w:i/>
+          <w:iCs/>
+          <w:sz w:val="24"/>
+          <w:szCs w:val="24"/>
+        </w:rPr>
+        <w:t xml:space="preserve">Viola </w:t>
+      </w:r>
+      <w:r>
+        <w:rPr>
+          <w:rFonts w:ascii="Times New Roman" w:hAnsi="Times New Roman" w:cs="Times New Roman"/>
+          <w:i/>
+          <w:iCs/>
+          <w:sz w:val="24"/>
+          <w:szCs w:val="24"/>
+        </w:rPr>
+        <w:t>sororia</w:t>
+      </w:r>
+      <w:r>
+        <w:rPr>
+          <w:rFonts w:ascii="Times New Roman" w:hAnsi="Times New Roman" w:cs="Times New Roman"/>
+          <w:sz w:val="24"/>
+          <w:szCs w:val="24"/>
+        </w:rPr>
+        <w:t>), but a sample was not collected to verify species identification.</w:t>
+      </w:r>
+      <w:r>
+        <w:rPr>
+          <w:rFonts w:ascii="Times New Roman" w:hAnsi="Times New Roman" w:cs="Times New Roman"/>
+          <w:sz w:val="24"/>
+          <w:szCs w:val="24"/>
+        </w:rPr>
+        <w:t xml:space="preserve"> </w:t>
+      </w:r>
+      <w:r>
+        <w:rPr>
+          <w:rFonts w:ascii="Times New Roman" w:hAnsi="Times New Roman" w:cs="Times New Roman"/>
+          <w:sz w:val="24"/>
+          <w:szCs w:val="24"/>
+        </w:rPr>
+        <w:t>This figure shows the species accumulation curve at this location.</w:t>
+      </w:r>
     </w:p>
     <w:p>
       <w:pPr>
@@ -405,138 +1814,6 @@
                     <a:prstGeom prst="rect">
                       <a:avLst/>
                     </a:prstGeom>
-                  </pic:spPr>
-                </pic:pic>
-              </a:graphicData>
-            </a:graphic>
-          </wp:inline>
-        </w:drawing>
-      </w:r>
-      <w:r>
-        <w:rPr>
-          <w:rFonts w:ascii="Times New Roman" w:hAnsi="Times New Roman" w:cs="Times New Roman"/>
-          <w:sz w:val="24"/>
-          <w:szCs w:val="24"/>
-        </w:rPr>
-        <w:br w:type="page"/>
-      </w:r>
-    </w:p>
-    <w:p>
-      <w:pPr>
-        <w:rPr>
-          <w:rFonts w:ascii="Times New Roman" w:hAnsi="Times New Roman" w:cs="Times New Roman"/>
-          <w:sz w:val="24"/>
-          <w:szCs w:val="24"/>
-        </w:rPr>
-      </w:pPr>
-      <w:r>
-        <w:rPr>
-          <w:rFonts w:ascii="Times New Roman" w:hAnsi="Times New Roman" w:cs="Times New Roman"/>
-          <w:sz w:val="24"/>
-          <w:szCs w:val="24"/>
-        </w:rPr>
-        <w:lastRenderedPageBreak/>
-        <w:t>Fig S</w:t>
-      </w:r>
-      <w:r>
-        <w:rPr>
-          <w:rFonts w:ascii="Times New Roman" w:hAnsi="Times New Roman" w:cs="Times New Roman"/>
-          <w:sz w:val="24"/>
-          <w:szCs w:val="24"/>
-        </w:rPr>
-        <w:t>6</w:t>
-      </w:r>
-      <w:r>
-        <w:rPr>
-          <w:rFonts w:ascii="Times New Roman" w:hAnsi="Times New Roman" w:cs="Times New Roman"/>
-          <w:sz w:val="24"/>
-          <w:szCs w:val="24"/>
-        </w:rPr>
-        <w:t xml:space="preserve">. Plot design GPS waypoints and flagged at corners. Arrow indicates cardinal orientation, and each panel describes the factorial treatment design. The asterisk indicates a single plant in which the overstory was dominated by </w:t>
-      </w:r>
-      <w:r>
-        <w:rPr>
-          <w:rFonts w:ascii="Times New Roman" w:hAnsi="Times New Roman" w:cs="Times New Roman"/>
-          <w:i/>
-          <w:iCs/>
-          <w:sz w:val="24"/>
-          <w:szCs w:val="24"/>
-        </w:rPr>
-        <w:t>Pinus strobus</w:t>
-      </w:r>
-      <w:r>
-        <w:rPr>
-          <w:rFonts w:ascii="Times New Roman" w:hAnsi="Times New Roman" w:cs="Times New Roman"/>
-          <w:sz w:val="24"/>
-          <w:szCs w:val="24"/>
-        </w:rPr>
-        <w:t xml:space="preserve"> (White Pine) rather than a deciduous canopy.</w:t>
-      </w:r>
-    </w:p>
-    <w:p>
-      <w:pPr>
-        <w:rPr>
-          <w:rFonts w:ascii="Times New Roman" w:hAnsi="Times New Roman" w:cs="Times New Roman"/>
-          <w:sz w:val="24"/>
-          <w:szCs w:val="24"/>
-        </w:rPr>
-      </w:pPr>
-    </w:p>
-    <w:p>
-      <w:pPr>
-        <w:jc w:val="center"/>
-        <w:rPr>
-          <w:rFonts w:ascii="Times New Roman" w:hAnsi="Times New Roman" w:cs="Times New Roman"/>
-          <w:sz w:val="24"/>
-          <w:szCs w:val="24"/>
-        </w:rPr>
-      </w:pPr>
-      <w:r>
-        <w:rPr>
-          <w:rFonts w:ascii="Times New Roman" w:hAnsi="Times New Roman" w:cs="Times New Roman"/>
-          <w:noProof/>
-          <w:sz w:val="24"/>
-          <w:szCs w:val="24"/>
-        </w:rPr>
-        <w:drawing>
-          <wp:inline distT="0" distB="0" distL="0" distR="0" wp14:anchorId="35C8DA81" wp14:editId="4ECD3441">
-            <wp:extent cx="4408098" cy="3613931"/>
-            <wp:effectExtent l="0" t="0" r="0" b="0"/>
-            <wp:docPr id="4" name="Picture 4" descr="Shape&#10;&#10;Description automatically generated with medium confidence"/>
-            <wp:cNvGraphicFramePr>
-              <a:graphicFrameLocks xmlns:a="http://schemas.openxmlformats.org/drawingml/2006/main" noChangeAspect="1"/>
-            </wp:cNvGraphicFramePr>
-            <a:graphic xmlns:a="http://schemas.openxmlformats.org/drawingml/2006/main">
-              <a:graphicData uri="http://schemas.openxmlformats.org/drawingml/2006/picture">
-                <pic:pic xmlns:pic="http://schemas.openxmlformats.org/drawingml/2006/picture">
-                  <pic:nvPicPr>
-                    <pic:cNvPr id="4" name="Picture 4" descr="Shape&#10;&#10;Description automatically generated with medium confidence"/>
-                    <pic:cNvPicPr>
-                      <a:picLocks noChangeAspect="1" noChangeArrowheads="1"/>
-                    </pic:cNvPicPr>
-                  </pic:nvPicPr>
-                  <pic:blipFill>
-                    <a:blip r:embed="rId12">
-                      <a:extLst>
-                        <a:ext uri="{28A0092B-C50C-407E-A947-70E740481C1C}">
-                          <a14:useLocalDpi xmlns:a14="http://schemas.microsoft.com/office/drawing/2010/main" val="0"/>
-                        </a:ext>
-                      </a:extLst>
-                    </a:blip>
-                    <a:srcRect/>
-                    <a:stretch>
-                      <a:fillRect/>
-                    </a:stretch>
-                  </pic:blipFill>
-                  <pic:spPr bwMode="auto">
-                    <a:xfrm>
-                      <a:off x="0" y="0"/>
-                      <a:ext cx="4418582" cy="3622526"/>
-                    </a:xfrm>
-                    <a:prstGeom prst="rect">
-                      <a:avLst/>
-                    </a:prstGeom>
-                    <a:noFill/>
                   </pic:spPr>
                 </pic:pic>
               </a:graphicData>
@@ -981,6 +2258,72 @@
     <w:semiHidden/>
     <w:unhideWhenUsed/>
   </w:style>
+  <w:style w:type="character" w:styleId="CommentReference">
+    <w:name w:val="annotation reference"/>
+    <w:basedOn w:val="DefaultParagraphFont"/>
+    <w:uiPriority w:val="99"/>
+    <w:semiHidden/>
+    <w:unhideWhenUsed/>
+    <w:rsid w:val="00111C4B"/>
+    <w:rPr>
+      <w:sz w:val="16"/>
+      <w:szCs w:val="16"/>
+    </w:rPr>
+  </w:style>
+  <w:style w:type="paragraph" w:styleId="CommentText">
+    <w:name w:val="annotation text"/>
+    <w:basedOn w:val="Normal"/>
+    <w:link w:val="CommentTextChar"/>
+    <w:uiPriority w:val="99"/>
+    <w:unhideWhenUsed/>
+    <w:rsid w:val="00111C4B"/>
+    <w:pPr>
+      <w:spacing w:line="240" w:lineRule="auto"/>
+    </w:pPr>
+    <w:rPr>
+      <w:sz w:val="20"/>
+      <w:szCs w:val="20"/>
+    </w:rPr>
+  </w:style>
+  <w:style w:type="character" w:customStyle="1" w:styleId="CommentTextChar">
+    <w:name w:val="Comment Text Char"/>
+    <w:basedOn w:val="DefaultParagraphFont"/>
+    <w:link w:val="CommentText"/>
+    <w:uiPriority w:val="99"/>
+    <w:rsid w:val="00111C4B"/>
+    <w:rPr>
+      <w:sz w:val="20"/>
+      <w:szCs w:val="20"/>
+    </w:rPr>
+  </w:style>
+  <w:style w:type="paragraph" w:styleId="CommentSubject">
+    <w:name w:val="annotation subject"/>
+    <w:basedOn w:val="CommentText"/>
+    <w:next w:val="CommentText"/>
+    <w:link w:val="CommentSubjectChar"/>
+    <w:uiPriority w:val="99"/>
+    <w:semiHidden/>
+    <w:unhideWhenUsed/>
+    <w:rsid w:val="00111C4B"/>
+    <w:rPr>
+      <w:b/>
+      <w:bCs/>
+    </w:rPr>
+  </w:style>
+  <w:style w:type="character" w:customStyle="1" w:styleId="CommentSubjectChar">
+    <w:name w:val="Comment Subject Char"/>
+    <w:basedOn w:val="CommentTextChar"/>
+    <w:link w:val="CommentSubject"/>
+    <w:uiPriority w:val="99"/>
+    <w:semiHidden/>
+    <w:rsid w:val="00111C4B"/>
+    <w:rPr>
+      <w:b/>
+      <w:bCs/>
+      <w:sz w:val="20"/>
+      <w:szCs w:val="20"/>
+    </w:rPr>
+  </w:style>
 </w:styles>
 </file>
 

</xml_diff>

<commit_message>
Commit edits to response to review.
</commit_message>
<xml_diff>
--- a/Manuscript Drafts/Myrmecochores of Connecticut Appendix 1.docx
+++ b/Manuscript Drafts/Myrmecochores of Connecticut Appendix 1.docx
@@ -121,25 +121,7 @@
           <w:sz w:val="24"/>
           <w:szCs w:val="24"/>
         </w:rPr>
-        <w:t>) located in American Legion State Forest (</w:t>
-      </w:r>
-      <w:proofErr w:type="spellStart"/>
-      <w:r>
-        <w:rPr>
-          <w:rFonts w:ascii="Times New Roman" w:hAnsi="Times New Roman" w:cs="Times New Roman"/>
-          <w:sz w:val="24"/>
-          <w:szCs w:val="24"/>
-        </w:rPr>
-        <w:t>Barkhamsted</w:t>
-      </w:r>
-      <w:proofErr w:type="spellEnd"/>
-      <w:r>
-        <w:rPr>
-          <w:rFonts w:ascii="Times New Roman" w:hAnsi="Times New Roman" w:cs="Times New Roman"/>
-          <w:sz w:val="24"/>
-          <w:szCs w:val="24"/>
-        </w:rPr>
-        <w:t>, CT, USA).</w:t>
+        <w:t>) located in American Legion State Forest (Barkhamsted, CT, USA).</w:t>
       </w:r>
     </w:p>
     <w:p>
@@ -263,33 +245,7 @@
           <w:sz w:val="24"/>
           <w:szCs w:val="24"/>
         </w:rPr>
-        <w:t xml:space="preserve">reliminary 150m transect at Henry Buck Trail (41.9428, -73.0158), American Legion State Forest, </w:t>
-      </w:r>
-      <w:proofErr w:type="spellStart"/>
-      <w:r>
-        <w:rPr>
-          <w:rFonts w:ascii="Times New Roman" w:hAnsi="Times New Roman" w:cs="Times New Roman"/>
-          <w:sz w:val="24"/>
-          <w:szCs w:val="24"/>
-        </w:rPr>
-        <w:t>Barkhamsted</w:t>
-      </w:r>
-      <w:proofErr w:type="spellEnd"/>
-      <w:r>
-        <w:rPr>
-          <w:rFonts w:ascii="Times New Roman" w:hAnsi="Times New Roman" w:cs="Times New Roman"/>
-          <w:sz w:val="24"/>
-          <w:szCs w:val="24"/>
-        </w:rPr>
-        <w:t xml:space="preserve">, CT. This transect was completed on April 20, 2010. Ant-dispersed species identified in the herbaceous layer during this </w:t>
-      </w:r>
-      <w:r>
-        <w:rPr>
-          <w:rFonts w:ascii="Times New Roman" w:hAnsi="Times New Roman" w:cs="Times New Roman"/>
-          <w:sz w:val="24"/>
-          <w:szCs w:val="24"/>
-        </w:rPr>
-        <w:t>transect included Spring beauty (</w:t>
+        <w:t>reliminary 150m transect at Henry Buck Trail (41.9428, -73.0158), American Legion State Forest, Barkhamsted, CT. This transect was completed on April 20, 2010. Ant-dispersed species identified in the herbaceous layer during this transect included Spring beauty (</w:t>
       </w:r>
       <w:r>
         <w:rPr>
@@ -335,68 +291,26 @@
           <w:sz w:val="24"/>
           <w:szCs w:val="24"/>
         </w:rPr>
-        <w:t xml:space="preserve">Trillium </w:t>
-      </w:r>
-      <w:proofErr w:type="spellStart"/>
-      <w:r>
-        <w:rPr>
-          <w:rFonts w:ascii="Times New Roman" w:hAnsi="Times New Roman" w:cs="Times New Roman"/>
-          <w:i/>
-          <w:iCs/>
-          <w:sz w:val="24"/>
-          <w:szCs w:val="24"/>
-        </w:rPr>
-        <w:t>erectum</w:t>
-      </w:r>
-      <w:proofErr w:type="spellEnd"/>
-      <w:r>
-        <w:rPr>
-          <w:rFonts w:ascii="Times New Roman" w:hAnsi="Times New Roman" w:cs="Times New Roman"/>
-          <w:sz w:val="24"/>
-          <w:szCs w:val="24"/>
-        </w:rPr>
-        <w:t xml:space="preserve">), </w:t>
-      </w:r>
-      <w:proofErr w:type="spellStart"/>
-      <w:r>
-        <w:rPr>
-          <w:rFonts w:ascii="Times New Roman" w:hAnsi="Times New Roman" w:cs="Times New Roman"/>
-          <w:sz w:val="24"/>
-          <w:szCs w:val="24"/>
-        </w:rPr>
-        <w:t>Duchman’s</w:t>
-      </w:r>
-      <w:proofErr w:type="spellEnd"/>
-      <w:r>
-        <w:rPr>
-          <w:rFonts w:ascii="Times New Roman" w:hAnsi="Times New Roman" w:cs="Times New Roman"/>
-          <w:sz w:val="24"/>
-          <w:szCs w:val="24"/>
-        </w:rPr>
-        <w:t xml:space="preserve"> breeches (</w:t>
-      </w:r>
-      <w:r>
-        <w:rPr>
-          <w:rFonts w:ascii="Times New Roman" w:hAnsi="Times New Roman" w:cs="Times New Roman"/>
-          <w:i/>
-          <w:iCs/>
-          <w:sz w:val="24"/>
-          <w:szCs w:val="24"/>
-        </w:rPr>
-        <w:t xml:space="preserve">Dicentra </w:t>
-      </w:r>
-      <w:proofErr w:type="spellStart"/>
-      <w:r>
-        <w:rPr>
-          <w:rFonts w:ascii="Times New Roman" w:hAnsi="Times New Roman" w:cs="Times New Roman"/>
-          <w:i/>
-          <w:iCs/>
-          <w:sz w:val="24"/>
-          <w:szCs w:val="24"/>
-        </w:rPr>
-        <w:t>cuccularia</w:t>
-      </w:r>
-      <w:proofErr w:type="spellEnd"/>
+        <w:t>Trillium erectum</w:t>
+      </w:r>
+      <w:r>
+        <w:rPr>
+          <w:rFonts w:ascii="Times New Roman" w:hAnsi="Times New Roman" w:cs="Times New Roman"/>
+          <w:sz w:val="24"/>
+          <w:szCs w:val="24"/>
+        </w:rPr>
+        <w:t>), Duchman’s breeches (</w:t>
+      </w:r>
+      <w:r>
+        <w:rPr>
+          <w:rFonts w:ascii="Times New Roman" w:hAnsi="Times New Roman" w:cs="Times New Roman"/>
+          <w:i/>
+          <w:iCs/>
+          <w:sz w:val="24"/>
+          <w:szCs w:val="24"/>
+        </w:rPr>
+        <w:t>Dicentra cuccularia</w:t>
+      </w:r>
       <w:r>
         <w:rPr>
           <w:rFonts w:ascii="Times New Roman" w:hAnsi="Times New Roman" w:cs="Times New Roman"/>
@@ -405,27 +319,15 @@
         </w:rPr>
         <w:t>), Wood anemone (</w:t>
       </w:r>
-      <w:proofErr w:type="spellStart"/>
-      <w:r>
-        <w:rPr>
-          <w:rFonts w:ascii="Times New Roman" w:hAnsi="Times New Roman" w:cs="Times New Roman"/>
-          <w:i/>
-          <w:iCs/>
-          <w:sz w:val="24"/>
-          <w:szCs w:val="24"/>
-        </w:rPr>
-        <w:t>Anenome</w:t>
-      </w:r>
-      <w:proofErr w:type="spellEnd"/>
-      <w:r>
-        <w:rPr>
-          <w:rFonts w:ascii="Times New Roman" w:hAnsi="Times New Roman" w:cs="Times New Roman"/>
-          <w:i/>
-          <w:iCs/>
-          <w:sz w:val="24"/>
-          <w:szCs w:val="24"/>
-        </w:rPr>
-        <w:t xml:space="preserve"> quinquefolia</w:t>
+      <w:r>
+        <w:rPr>
+          <w:rFonts w:ascii="Times New Roman" w:hAnsi="Times New Roman" w:cs="Times New Roman"/>
+          <w:i/>
+          <w:iCs/>
+          <w:sz w:val="24"/>
+          <w:szCs w:val="24"/>
+        </w:rPr>
+        <w:t>Anenome quinquefolia</w:t>
       </w:r>
       <w:r>
         <w:rPr>
@@ -435,43 +337,23 @@
         </w:rPr>
         <w:t>), Blunt-lobed hepatica (</w:t>
       </w:r>
-      <w:proofErr w:type="spellStart"/>
-      <w:r>
-        <w:rPr>
-          <w:rFonts w:ascii="Times New Roman" w:hAnsi="Times New Roman" w:cs="Times New Roman"/>
-          <w:i/>
-          <w:iCs/>
-          <w:sz w:val="24"/>
-          <w:szCs w:val="24"/>
-        </w:rPr>
-        <w:t>Anenome</w:t>
-      </w:r>
-      <w:proofErr w:type="spellEnd"/>
-      <w:r>
-        <w:rPr>
-          <w:rFonts w:ascii="Times New Roman" w:hAnsi="Times New Roman" w:cs="Times New Roman"/>
-          <w:i/>
-          <w:iCs/>
-          <w:sz w:val="24"/>
-          <w:szCs w:val="24"/>
-        </w:rPr>
-        <w:t xml:space="preserve"> americana</w:t>
-      </w:r>
-      <w:r>
-        <w:rPr>
-          <w:rFonts w:ascii="Times New Roman" w:hAnsi="Times New Roman" w:cs="Times New Roman"/>
-          <w:sz w:val="24"/>
-          <w:szCs w:val="24"/>
-        </w:rPr>
-        <w:t xml:space="preserve">), Bloodroot </w:t>
-      </w:r>
-      <w:r>
-        <w:rPr>
-          <w:rFonts w:ascii="Times New Roman" w:hAnsi="Times New Roman" w:cs="Times New Roman"/>
-          <w:sz w:val="24"/>
-          <w:szCs w:val="24"/>
-        </w:rPr>
-        <w:t>(</w:t>
+      <w:r>
+        <w:rPr>
+          <w:rFonts w:ascii="Times New Roman" w:hAnsi="Times New Roman" w:cs="Times New Roman"/>
+          <w:i/>
+          <w:iCs/>
+          <w:sz w:val="24"/>
+          <w:szCs w:val="24"/>
+        </w:rPr>
+        <w:t>Anenome americana</w:t>
+      </w:r>
+      <w:r>
+        <w:rPr>
+          <w:rFonts w:ascii="Times New Roman" w:hAnsi="Times New Roman" w:cs="Times New Roman"/>
+          <w:sz w:val="24"/>
+          <w:szCs w:val="24"/>
+        </w:rPr>
+        <w:t>), Bloodroot (</w:t>
       </w:r>
       <w:r>
         <w:rPr>
@@ -499,20 +381,8 @@
           <w:sz w:val="24"/>
           <w:szCs w:val="24"/>
         </w:rPr>
-        <w:t xml:space="preserve">Viola </w:t>
-      </w:r>
-      <w:proofErr w:type="spellStart"/>
-      <w:r>
-        <w:rPr>
-          <w:rFonts w:ascii="Times New Roman" w:hAnsi="Times New Roman" w:cs="Times New Roman"/>
-          <w:i/>
-          <w:iCs/>
-          <w:sz w:val="24"/>
-          <w:szCs w:val="24"/>
-        </w:rPr>
-        <w:t>blanda</w:t>
-      </w:r>
-      <w:proofErr w:type="spellEnd"/>
+        <w:t>Viola blanda</w:t>
+      </w:r>
       <w:r>
         <w:rPr>
           <w:rFonts w:ascii="Times New Roman" w:hAnsi="Times New Roman" w:cs="Times New Roman"/>
@@ -529,20 +399,8 @@
           <w:sz w:val="24"/>
           <w:szCs w:val="24"/>
         </w:rPr>
-        <w:t xml:space="preserve">Viola </w:t>
-      </w:r>
-      <w:proofErr w:type="spellStart"/>
-      <w:r>
-        <w:rPr>
-          <w:rFonts w:ascii="Times New Roman" w:hAnsi="Times New Roman" w:cs="Times New Roman"/>
-          <w:i/>
-          <w:iCs/>
-          <w:sz w:val="24"/>
-          <w:szCs w:val="24"/>
-        </w:rPr>
-        <w:t>pubescens</w:t>
-      </w:r>
-      <w:proofErr w:type="spellEnd"/>
+        <w:t>Viola pubescens</w:t>
+      </w:r>
       <w:r>
         <w:rPr>
           <w:rFonts w:ascii="Times New Roman" w:hAnsi="Times New Roman" w:cs="Times New Roman"/>
@@ -559,20 +417,8 @@
           <w:sz w:val="24"/>
           <w:szCs w:val="24"/>
         </w:rPr>
-        <w:t xml:space="preserve">Trillium </w:t>
-      </w:r>
-      <w:proofErr w:type="spellStart"/>
-      <w:r>
-        <w:rPr>
-          <w:rFonts w:ascii="Times New Roman" w:hAnsi="Times New Roman" w:cs="Times New Roman"/>
-          <w:i/>
-          <w:iCs/>
-          <w:sz w:val="24"/>
-          <w:szCs w:val="24"/>
-        </w:rPr>
-        <w:t>undulatum</w:t>
-      </w:r>
-      <w:proofErr w:type="spellEnd"/>
+        <w:t>Trillium undulatum</w:t>
+      </w:r>
       <w:r>
         <w:rPr>
           <w:rFonts w:ascii="Times New Roman" w:hAnsi="Times New Roman" w:cs="Times New Roman"/>
@@ -589,53 +435,15 @@
           <w:sz w:val="24"/>
           <w:szCs w:val="24"/>
         </w:rPr>
-        <w:t xml:space="preserve">Viola </w:t>
-      </w:r>
-      <w:proofErr w:type="spellStart"/>
-      <w:r>
-        <w:rPr>
-          <w:rFonts w:ascii="Times New Roman" w:hAnsi="Times New Roman" w:cs="Times New Roman"/>
-          <w:i/>
-          <w:iCs/>
-          <w:sz w:val="24"/>
-          <w:szCs w:val="24"/>
-        </w:rPr>
-        <w:t>sororia</w:t>
-      </w:r>
-      <w:proofErr w:type="spellEnd"/>
-      <w:r>
-        <w:rPr>
-          <w:rFonts w:ascii="Times New Roman" w:hAnsi="Times New Roman" w:cs="Times New Roman"/>
-          <w:sz w:val="24"/>
-          <w:szCs w:val="24"/>
-        </w:rPr>
-        <w:t xml:space="preserve">), </w:t>
-      </w:r>
-      <w:r>
-        <w:rPr>
-          <w:rFonts w:ascii="Times New Roman" w:hAnsi="Times New Roman" w:cs="Times New Roman"/>
-          <w:sz w:val="24"/>
-          <w:szCs w:val="24"/>
-        </w:rPr>
-        <w:t xml:space="preserve">and Canadian </w:t>
-      </w:r>
-      <w:proofErr w:type="spellStart"/>
-      <w:r>
-        <w:rPr>
-          <w:rFonts w:ascii="Times New Roman" w:hAnsi="Times New Roman" w:cs="Times New Roman"/>
-          <w:sz w:val="24"/>
-          <w:szCs w:val="24"/>
-        </w:rPr>
-        <w:t>wildginger</w:t>
-      </w:r>
-      <w:proofErr w:type="spellEnd"/>
-      <w:r>
-        <w:rPr>
-          <w:rFonts w:ascii="Times New Roman" w:hAnsi="Times New Roman" w:cs="Times New Roman"/>
-          <w:sz w:val="24"/>
-          <w:szCs w:val="24"/>
-        </w:rPr>
-        <w:t xml:space="preserve"> </w:t>
+        <w:t>Viola sororia</w:t>
+      </w:r>
+      <w:r>
+        <w:rPr>
+          <w:rFonts w:ascii="Times New Roman" w:hAnsi="Times New Roman" w:cs="Times New Roman"/>
+          <w:sz w:val="24"/>
+          <w:szCs w:val="24"/>
+        </w:rPr>
+        <w:t xml:space="preserve">), and Canadian wildginger </w:t>
       </w:r>
       <w:r>
         <w:rPr>
@@ -669,47 +477,7 @@
           <w:sz w:val="24"/>
           <w:szCs w:val="24"/>
         </w:rPr>
-        <w:t xml:space="preserve"> </w:t>
-      </w:r>
-      <w:r>
-        <w:rPr>
-          <w:rFonts w:ascii="Times New Roman" w:hAnsi="Times New Roman" w:cs="Times New Roman"/>
-          <w:sz w:val="24"/>
-          <w:szCs w:val="24"/>
-        </w:rPr>
-        <w:t xml:space="preserve">The species richness was </w:t>
-      </w:r>
-      <w:r>
-        <w:rPr>
-          <w:rFonts w:ascii="Times New Roman" w:hAnsi="Times New Roman" w:cs="Times New Roman"/>
-          <w:sz w:val="24"/>
-          <w:szCs w:val="24"/>
-        </w:rPr>
-        <w:t>15</w:t>
-      </w:r>
-      <w:r>
-        <w:rPr>
-          <w:rFonts w:ascii="Times New Roman" w:hAnsi="Times New Roman" w:cs="Times New Roman"/>
-          <w:sz w:val="24"/>
-          <w:szCs w:val="24"/>
-        </w:rPr>
-        <w:t xml:space="preserve">, with an estimated species pool of </w:t>
-      </w:r>
-      <w:r>
-        <w:rPr>
-          <w:rFonts w:ascii="Times New Roman" w:hAnsi="Times New Roman" w:cs="Times New Roman"/>
-          <w:sz w:val="24"/>
-          <w:szCs w:val="24"/>
-        </w:rPr>
-        <w:t>26.7</w:t>
-      </w:r>
-      <w:r>
-        <w:rPr>
-          <w:rFonts w:ascii="Times New Roman" w:hAnsi="Times New Roman" w:cs="Times New Roman"/>
-          <w:sz w:val="24"/>
-          <w:szCs w:val="24"/>
-        </w:rPr>
-        <w:t xml:space="preserve"> </w:t>
+        <w:t xml:space="preserve"> The species richness was 15, with an estimated species pool of 26.7 </w:t>
       </w:r>
       <w:r>
         <w:rPr>
@@ -725,23 +493,7 @@
           <w:sz w:val="24"/>
           <w:szCs w:val="24"/>
         </w:rPr>
-        <w:t xml:space="preserve"> </w:t>
-      </w:r>
-      <w:r>
-        <w:rPr>
-          <w:rFonts w:ascii="Times New Roman" w:hAnsi="Times New Roman" w:cs="Times New Roman"/>
-          <w:sz w:val="24"/>
-          <w:szCs w:val="24"/>
-        </w:rPr>
-        <w:t>16.1</w:t>
-      </w:r>
-      <w:r>
-        <w:rPr>
-          <w:rFonts w:ascii="Times New Roman" w:hAnsi="Times New Roman" w:cs="Times New Roman"/>
-          <w:sz w:val="24"/>
-          <w:szCs w:val="24"/>
-        </w:rPr>
-        <w:t xml:space="preserve"> (</w:t>
+        <w:t xml:space="preserve"> 16.1 (</w:t>
       </w:r>
       <w:r>
         <w:rPr>
@@ -923,15 +675,23 @@
           <w:sz w:val="24"/>
           <w:szCs w:val="24"/>
         </w:rPr>
-        <w:t xml:space="preserve"> located in Wallingford, CT (41.4651 -72.8628) and was sampled in April 2010. This site represents a fores</w:t>
-      </w:r>
-      <w:r>
-        <w:rPr>
-          <w:rFonts w:ascii="Times New Roman" w:hAnsi="Times New Roman" w:cs="Times New Roman"/>
-          <w:sz w:val="24"/>
-          <w:szCs w:val="24"/>
-        </w:rPr>
-        <w:t>t fragment recently recovered from small-scale agricultural production.</w:t>
+        <w:t xml:space="preserve"> located in Wallingford, CT (41.4651 -72.8628) and was sampled in </w:t>
+      </w:r>
+      <w:r>
+        <w:rPr>
+          <w:rFonts w:ascii="Times New Roman" w:hAnsi="Times New Roman" w:cs="Times New Roman"/>
+          <w:sz w:val="24"/>
+          <w:szCs w:val="24"/>
+        </w:rPr>
+        <w:t>May 2009</w:t>
+      </w:r>
+      <w:r>
+        <w:rPr>
+          <w:rFonts w:ascii="Times New Roman" w:hAnsi="Times New Roman" w:cs="Times New Roman"/>
+          <w:sz w:val="24"/>
+          <w:szCs w:val="24"/>
+        </w:rPr>
+        <w:t>. This site represents a forest fragment recently recovered from small-scale agricultural production.</w:t>
       </w:r>
       <w:r>
         <w:rPr>
@@ -957,20 +717,8 @@
           <w:sz w:val="24"/>
           <w:szCs w:val="24"/>
         </w:rPr>
-        <w:t xml:space="preserve">Euonymus </w:t>
-      </w:r>
-      <w:proofErr w:type="spellStart"/>
-      <w:r>
-        <w:rPr>
-          <w:rFonts w:ascii="Times New Roman" w:hAnsi="Times New Roman" w:cs="Times New Roman"/>
-          <w:i/>
-          <w:iCs/>
-          <w:sz w:val="24"/>
-          <w:szCs w:val="24"/>
-        </w:rPr>
-        <w:t>alatus</w:t>
-      </w:r>
-      <w:proofErr w:type="spellEnd"/>
+        <w:t>Euonymus alatus</w:t>
+      </w:r>
       <w:r>
         <w:rPr>
           <w:rFonts w:ascii="Times New Roman" w:hAnsi="Times New Roman" w:cs="Times New Roman"/>
@@ -979,49 +727,15 @@
         </w:rPr>
         <w:t>) and Asiatic bittersweet (</w:t>
       </w:r>
-      <w:proofErr w:type="spellStart"/>
-      <w:r>
-        <w:rPr>
-          <w:rFonts w:ascii="Times New Roman" w:hAnsi="Times New Roman" w:cs="Times New Roman"/>
-          <w:i/>
-          <w:iCs/>
-          <w:sz w:val="24"/>
-          <w:szCs w:val="24"/>
-        </w:rPr>
-        <w:t>Eleagnus</w:t>
-      </w:r>
-      <w:proofErr w:type="spellEnd"/>
-      <w:r>
-        <w:rPr>
-          <w:rFonts w:ascii="Times New Roman" w:hAnsi="Times New Roman" w:cs="Times New Roman"/>
-          <w:i/>
-          <w:iCs/>
-          <w:sz w:val="24"/>
-          <w:szCs w:val="24"/>
-        </w:rPr>
-        <w:t xml:space="preserve"> </w:t>
-      </w:r>
-      <w:proofErr w:type="spellStart"/>
-      <w:r>
-        <w:rPr>
-          <w:rFonts w:ascii="Times New Roman" w:hAnsi="Times New Roman" w:cs="Times New Roman"/>
-          <w:i/>
-          <w:iCs/>
-          <w:sz w:val="24"/>
-          <w:szCs w:val="24"/>
-        </w:rPr>
-        <w:t>umbellata</w:t>
-      </w:r>
-      <w:proofErr w:type="spellEnd"/>
-      <w:r>
-        <w:rPr>
-          <w:rFonts w:ascii="Times New Roman" w:hAnsi="Times New Roman" w:cs="Times New Roman"/>
-          <w:i/>
-          <w:iCs/>
-          <w:sz w:val="24"/>
-          <w:szCs w:val="24"/>
-        </w:rPr>
-        <w:t>).</w:t>
+      <w:r>
+        <w:rPr>
+          <w:rFonts w:ascii="Times New Roman" w:hAnsi="Times New Roman" w:cs="Times New Roman"/>
+          <w:i/>
+          <w:iCs/>
+          <w:sz w:val="24"/>
+          <w:szCs w:val="24"/>
+        </w:rPr>
+        <w:t>Eleagnus umbellata).</w:t>
       </w:r>
       <w:r>
         <w:rPr>
@@ -1039,17 +753,7 @@
           <w:sz w:val="24"/>
           <w:szCs w:val="24"/>
         </w:rPr>
-        <w:t>Sangu</w:t>
-      </w:r>
-      <w:r>
-        <w:rPr>
-          <w:rFonts w:ascii="Times New Roman" w:hAnsi="Times New Roman" w:cs="Times New Roman"/>
-          <w:i/>
-          <w:iCs/>
-          <w:sz w:val="24"/>
-          <w:szCs w:val="24"/>
-        </w:rPr>
-        <w:t>inaria canadensis</w:t>
+        <w:t>Sanguinaria canadensis</w:t>
       </w:r>
       <w:r>
         <w:rPr>
@@ -1085,20 +789,8 @@
           <w:sz w:val="24"/>
           <w:szCs w:val="24"/>
         </w:rPr>
-        <w:t xml:space="preserve">Trillium </w:t>
-      </w:r>
-      <w:proofErr w:type="spellStart"/>
-      <w:r>
-        <w:rPr>
-          <w:rFonts w:ascii="Times New Roman" w:hAnsi="Times New Roman" w:cs="Times New Roman"/>
-          <w:i/>
-          <w:iCs/>
-          <w:sz w:val="24"/>
-          <w:szCs w:val="24"/>
-        </w:rPr>
-        <w:t>erectum</w:t>
-      </w:r>
-      <w:proofErr w:type="spellEnd"/>
+        <w:t>Trillium erectum</w:t>
+      </w:r>
       <w:r>
         <w:rPr>
           <w:rFonts w:ascii="Times New Roman" w:hAnsi="Times New Roman" w:cs="Times New Roman"/>
@@ -1115,35 +807,15 @@
           <w:sz w:val="24"/>
           <w:szCs w:val="24"/>
         </w:rPr>
-        <w:t xml:space="preserve">Thalictrum </w:t>
-      </w:r>
-      <w:proofErr w:type="spellStart"/>
-      <w:r>
-        <w:rPr>
-          <w:rFonts w:ascii="Times New Roman" w:hAnsi="Times New Roman" w:cs="Times New Roman"/>
-          <w:i/>
-          <w:iCs/>
-          <w:sz w:val="24"/>
-          <w:szCs w:val="24"/>
-        </w:rPr>
-        <w:t>thalictroides</w:t>
-      </w:r>
-      <w:proofErr w:type="spellEnd"/>
-      <w:r>
-        <w:rPr>
-          <w:rFonts w:ascii="Times New Roman" w:hAnsi="Times New Roman" w:cs="Times New Roman"/>
-          <w:sz w:val="24"/>
-          <w:szCs w:val="24"/>
-        </w:rPr>
-        <w:t>) was found at this site, but there is no literature evidence that it presents an elaiosome consumed by ants. This figure sho</w:t>
-      </w:r>
-      <w:r>
-        <w:rPr>
-          <w:rFonts w:ascii="Times New Roman" w:hAnsi="Times New Roman" w:cs="Times New Roman"/>
-          <w:sz w:val="24"/>
-          <w:szCs w:val="24"/>
-        </w:rPr>
-        <w:t>ws the species accumulation curve at this location.</w:t>
+        <w:t>Thalictrum thalictroides</w:t>
+      </w:r>
+      <w:r>
+        <w:rPr>
+          <w:rFonts w:ascii="Times New Roman" w:hAnsi="Times New Roman" w:cs="Times New Roman"/>
+          <w:sz w:val="24"/>
+          <w:szCs w:val="24"/>
+        </w:rPr>
+        <w:t>) was found at this site, but there is no literature evidence that it presents an elaiosome consumed by ants. This figure shows the species accumulation curve at this location.</w:t>
       </w:r>
       <w:r>
         <w:rPr>
@@ -1336,46 +1008,18 @@
           <w:sz w:val="24"/>
           <w:szCs w:val="24"/>
         </w:rPr>
-        <w:t>located in Berlin, CT (41.6314, -72.8078) and was sampled on April 12, 2010,</w:t>
-      </w:r>
-      <w:r>
-        <w:rPr>
-          <w:rFonts w:ascii="Times New Roman" w:hAnsi="Times New Roman" w:cs="Times New Roman"/>
-          <w:sz w:val="24"/>
-          <w:szCs w:val="24"/>
-        </w:rPr>
-        <w:t xml:space="preserve"> with a 200m transect. This site represents upland forest habitat in Central Connecticut</w:t>
-      </w:r>
-      <w:r>
-        <w:rPr>
-          <w:rFonts w:ascii="Times New Roman" w:hAnsi="Times New Roman" w:cs="Times New Roman"/>
-          <w:sz w:val="24"/>
-          <w:szCs w:val="24"/>
-        </w:rPr>
-        <w:t xml:space="preserve"> in which many ant-dispersed plants were found in a relatively higher elevation and dry location compared to the other three sites. At this location, the only ant-dispersed plants found were Red Trillium (</w:t>
-      </w:r>
-      <w:r>
-        <w:rPr>
-          <w:rFonts w:ascii="Times New Roman" w:hAnsi="Times New Roman" w:cs="Times New Roman"/>
-          <w:i/>
-          <w:iCs/>
-          <w:sz w:val="24"/>
-          <w:szCs w:val="24"/>
-        </w:rPr>
-        <w:t xml:space="preserve">Trillium </w:t>
-      </w:r>
-      <w:proofErr w:type="spellStart"/>
-      <w:r>
-        <w:rPr>
-          <w:rFonts w:ascii="Times New Roman" w:hAnsi="Times New Roman" w:cs="Times New Roman"/>
-          <w:i/>
-          <w:iCs/>
-          <w:sz w:val="24"/>
-          <w:szCs w:val="24"/>
-        </w:rPr>
-        <w:t>erectum</w:t>
-      </w:r>
-      <w:proofErr w:type="spellEnd"/>
+        <w:t>located in Berlin, CT (41.6314, -72.8078) and was sampled on April 12, 2010, with a 200m transect. This site represents upland forest habitat in Central Connecticut in which many ant-dispersed plants were found in a relatively higher elevation and dry location compared to the other three sites. At this location, the only ant-dispersed plants found were Red Trillium (</w:t>
+      </w:r>
+      <w:r>
+        <w:rPr>
+          <w:rFonts w:ascii="Times New Roman" w:hAnsi="Times New Roman" w:cs="Times New Roman"/>
+          <w:i/>
+          <w:iCs/>
+          <w:sz w:val="24"/>
+          <w:szCs w:val="24"/>
+        </w:rPr>
+        <w:t>Trillium erectum</w:t>
+      </w:r>
       <w:r>
         <w:rPr>
           <w:rFonts w:ascii="Times New Roman" w:hAnsi="Times New Roman" w:cs="Times New Roman"/>
@@ -1392,17 +1036,7 @@
           <w:sz w:val="24"/>
           <w:szCs w:val="24"/>
         </w:rPr>
-        <w:t>Erythronium ameri</w:t>
-      </w:r>
-      <w:r>
-        <w:rPr>
-          <w:rFonts w:ascii="Times New Roman" w:hAnsi="Times New Roman" w:cs="Times New Roman"/>
-          <w:i/>
-          <w:iCs/>
-          <w:sz w:val="24"/>
-          <w:szCs w:val="24"/>
-        </w:rPr>
-        <w:t>canum</w:t>
+        <w:t>Erythronium americanum</w:t>
       </w:r>
       <w:r>
         <w:rPr>
@@ -1418,31 +1052,7 @@
           <w:sz w:val="24"/>
           <w:szCs w:val="24"/>
         </w:rPr>
-        <w:t xml:space="preserve"> </w:t>
-      </w:r>
-      <w:r>
-        <w:rPr>
-          <w:rFonts w:ascii="Times New Roman" w:hAnsi="Times New Roman" w:cs="Times New Roman"/>
-          <w:sz w:val="24"/>
-          <w:szCs w:val="24"/>
-        </w:rPr>
-        <w:t>The species richness was 1</w:t>
-      </w:r>
-      <w:r>
-        <w:rPr>
-          <w:rFonts w:ascii="Times New Roman" w:hAnsi="Times New Roman" w:cs="Times New Roman"/>
-          <w:sz w:val="24"/>
-          <w:szCs w:val="24"/>
-        </w:rPr>
-        <w:t>1</w:t>
-      </w:r>
-      <w:r>
-        <w:rPr>
-          <w:rFonts w:ascii="Times New Roman" w:hAnsi="Times New Roman" w:cs="Times New Roman"/>
-          <w:sz w:val="24"/>
-          <w:szCs w:val="24"/>
-        </w:rPr>
-        <w:t xml:space="preserve">, with an estimated species pool of </w:t>
+        <w:t xml:space="preserve"> The species richness was 11, with an estimated species pool of </w:t>
       </w:r>
       <w:r>
         <w:rPr>
@@ -1663,15 +1273,7 @@
           <w:sz w:val="24"/>
           <w:szCs w:val="24"/>
         </w:rPr>
-        <w:t>, represents a streamside, mesic forest habitat at relatively lower elevation</w:t>
-      </w:r>
-      <w:r>
-        <w:rPr>
-          <w:rFonts w:ascii="Times New Roman" w:hAnsi="Times New Roman" w:cs="Times New Roman"/>
-          <w:sz w:val="24"/>
-          <w:szCs w:val="24"/>
-        </w:rPr>
-        <w:t xml:space="preserve"> than the Ragged Mountain upslope site. Ragged Mountain downslope was sampled on April 14, 2010 with a 170m transect. At this location, ant-dispersed plant species include Bloodroot (</w:t>
+        <w:t>, represents a streamside, mesic forest habitat at relatively lower elevation than the Ragged Mountain upslope site. Ragged Mountain downslope was sampled on April 14, 2010 with a 170m transect. At this location, ant-dispersed plant species include Bloodroot (</w:t>
       </w:r>
       <w:r>
         <w:rPr>
@@ -1717,35 +1319,15 @@
           <w:sz w:val="24"/>
           <w:szCs w:val="24"/>
         </w:rPr>
-        <w:t xml:space="preserve">Dicentra </w:t>
-      </w:r>
-      <w:proofErr w:type="spellStart"/>
-      <w:r>
-        <w:rPr>
-          <w:rFonts w:ascii="Times New Roman" w:hAnsi="Times New Roman" w:cs="Times New Roman"/>
-          <w:i/>
-          <w:iCs/>
-          <w:sz w:val="24"/>
-          <w:szCs w:val="24"/>
-        </w:rPr>
-        <w:t>cuccularia</w:t>
-      </w:r>
-      <w:proofErr w:type="spellEnd"/>
-      <w:r>
-        <w:rPr>
-          <w:rFonts w:ascii="Times New Roman" w:hAnsi="Times New Roman" w:cs="Times New Roman"/>
-          <w:sz w:val="24"/>
-          <w:szCs w:val="24"/>
-        </w:rPr>
-        <w:t>), Red T</w:t>
-      </w:r>
-      <w:r>
-        <w:rPr>
-          <w:rFonts w:ascii="Times New Roman" w:hAnsi="Times New Roman" w:cs="Times New Roman"/>
-          <w:sz w:val="24"/>
-          <w:szCs w:val="24"/>
-        </w:rPr>
-        <w:t>rillium</w:t>
+        <w:t>Dicentra cuccularia</w:t>
+      </w:r>
+      <w:r>
+        <w:rPr>
+          <w:rFonts w:ascii="Times New Roman" w:hAnsi="Times New Roman" w:cs="Times New Roman"/>
+          <w:sz w:val="24"/>
+          <w:szCs w:val="24"/>
+        </w:rPr>
+        <w:t>), Red Trillium</w:t>
       </w:r>
       <w:r>
         <w:rPr>
@@ -1773,20 +1355,8 @@
           <w:sz w:val="24"/>
           <w:szCs w:val="24"/>
         </w:rPr>
-        <w:t xml:space="preserve">Trillium </w:t>
-      </w:r>
-      <w:proofErr w:type="spellStart"/>
-      <w:r>
-        <w:rPr>
-          <w:rFonts w:ascii="Times New Roman" w:hAnsi="Times New Roman" w:cs="Times New Roman"/>
-          <w:i/>
-          <w:iCs/>
-          <w:sz w:val="24"/>
-          <w:szCs w:val="24"/>
-        </w:rPr>
-        <w:t>erectum</w:t>
-      </w:r>
-      <w:proofErr w:type="spellEnd"/>
+        <w:t>Trillium erectum</w:t>
+      </w:r>
       <w:r>
         <w:rPr>
           <w:rFonts w:ascii="Times New Roman" w:hAnsi="Times New Roman" w:cs="Times New Roman"/>
@@ -1839,83 +1409,23 @@
           <w:sz w:val="24"/>
           <w:szCs w:val="24"/>
         </w:rPr>
-        <w:t xml:space="preserve">Viola </w:t>
-      </w:r>
-      <w:proofErr w:type="spellStart"/>
-      <w:r>
-        <w:rPr>
-          <w:rFonts w:ascii="Times New Roman" w:hAnsi="Times New Roman" w:cs="Times New Roman"/>
-          <w:i/>
-          <w:iCs/>
-          <w:sz w:val="24"/>
-          <w:szCs w:val="24"/>
-        </w:rPr>
-        <w:t>sororia</w:t>
-      </w:r>
-      <w:proofErr w:type="spellEnd"/>
-      <w:r>
-        <w:rPr>
-          <w:rFonts w:ascii="Times New Roman" w:hAnsi="Times New Roman" w:cs="Times New Roman"/>
-          <w:sz w:val="24"/>
-          <w:szCs w:val="24"/>
-        </w:rPr>
-        <w:t xml:space="preserve">), but a sample was not collected to verify species identification. This figure shows the </w:t>
-      </w:r>
-      <w:r>
-        <w:rPr>
-          <w:rFonts w:ascii="Times New Roman" w:hAnsi="Times New Roman" w:cs="Times New Roman"/>
-          <w:sz w:val="24"/>
-          <w:szCs w:val="24"/>
-        </w:rPr>
-        <w:t>species accumulation curve at this location.</w:t>
-      </w:r>
-      <w:r>
-        <w:rPr>
-          <w:rFonts w:ascii="Times New Roman" w:hAnsi="Times New Roman" w:cs="Times New Roman"/>
-          <w:sz w:val="24"/>
-          <w:szCs w:val="24"/>
-        </w:rPr>
-        <w:t xml:space="preserve"> </w:t>
-      </w:r>
-      <w:r>
-        <w:rPr>
-          <w:rFonts w:ascii="Times New Roman" w:hAnsi="Times New Roman" w:cs="Times New Roman"/>
-          <w:sz w:val="24"/>
-          <w:szCs w:val="24"/>
-        </w:rPr>
-        <w:t>The species richness was 1</w:t>
-      </w:r>
-      <w:r>
-        <w:rPr>
-          <w:rFonts w:ascii="Times New Roman" w:hAnsi="Times New Roman" w:cs="Times New Roman"/>
-          <w:sz w:val="24"/>
-          <w:szCs w:val="24"/>
-        </w:rPr>
-        <w:t>8</w:t>
-      </w:r>
-      <w:r>
-        <w:rPr>
-          <w:rFonts w:ascii="Times New Roman" w:hAnsi="Times New Roman" w:cs="Times New Roman"/>
-          <w:sz w:val="24"/>
-          <w:szCs w:val="24"/>
-        </w:rPr>
-        <w:t xml:space="preserve">, with an estimated species pool of </w:t>
-      </w:r>
-      <w:r>
-        <w:rPr>
-          <w:rFonts w:ascii="Times New Roman" w:hAnsi="Times New Roman" w:cs="Times New Roman"/>
-          <w:sz w:val="24"/>
-          <w:szCs w:val="24"/>
-        </w:rPr>
-        <w:t>21.2</w:t>
-      </w:r>
-      <w:r>
-        <w:rPr>
-          <w:rFonts w:ascii="Times New Roman" w:hAnsi="Times New Roman" w:cs="Times New Roman"/>
-          <w:sz w:val="24"/>
-          <w:szCs w:val="24"/>
-        </w:rPr>
-        <w:t xml:space="preserve"> </w:t>
+        <w:t>Viola sororia</w:t>
+      </w:r>
+      <w:r>
+        <w:rPr>
+          <w:rFonts w:ascii="Times New Roman" w:hAnsi="Times New Roman" w:cs="Times New Roman"/>
+          <w:sz w:val="24"/>
+          <w:szCs w:val="24"/>
+        </w:rPr>
+        <w:t>), but a sample was not collected to verify species identification. This figure shows the species accumulation curve at this location.</w:t>
+      </w:r>
+      <w:r>
+        <w:rPr>
+          <w:rFonts w:ascii="Times New Roman" w:hAnsi="Times New Roman" w:cs="Times New Roman"/>
+          <w:sz w:val="24"/>
+          <w:szCs w:val="24"/>
+        </w:rPr>
+        <w:t xml:space="preserve"> The species richness was 18, with an estimated species pool of 21.2 </w:t>
       </w:r>
       <w:r>
         <w:rPr>
@@ -1931,23 +1441,7 @@
           <w:sz w:val="24"/>
           <w:szCs w:val="24"/>
         </w:rPr>
-        <w:t xml:space="preserve"> </w:t>
-      </w:r>
-      <w:r>
-        <w:rPr>
-          <w:rFonts w:ascii="Times New Roman" w:hAnsi="Times New Roman" w:cs="Times New Roman"/>
-          <w:sz w:val="24"/>
-          <w:szCs w:val="24"/>
-        </w:rPr>
-        <w:t>3.65</w:t>
-      </w:r>
-      <w:r>
-        <w:rPr>
-          <w:rFonts w:ascii="Times New Roman" w:hAnsi="Times New Roman" w:cs="Times New Roman"/>
-          <w:sz w:val="24"/>
-          <w:szCs w:val="24"/>
-        </w:rPr>
-        <w:t xml:space="preserve"> (</w:t>
+        <w:t xml:space="preserve"> 3.65 (</w:t>
       </w:r>
       <w:r>
         <w:rPr>
@@ -2454,6 +1948,7 @@
   <w:style w:type="character" w:default="1" w:styleId="DefaultParagraphFont">
     <w:name w:val="Default Paragraph Font"/>
     <w:uiPriority w:val="1"/>
+    <w:semiHidden/>
     <w:unhideWhenUsed/>
   </w:style>
   <w:style w:type="table" w:default="1" w:styleId="TableNormal">

</xml_diff>

<commit_message>
Update response to review and supplemental figures. Last change is to update the line numbers so they all match.
</commit_message>
<xml_diff>
--- a/Manuscript Drafts/Myrmecochores of Connecticut Appendix 1.docx
+++ b/Manuscript Drafts/Myrmecochores of Connecticut Appendix 1.docx
@@ -121,7 +121,51 @@
           <w:sz w:val="24"/>
           <w:szCs w:val="24"/>
         </w:rPr>
-        <w:t>) located in American Legion State Forest (Barkhamsted, CT, USA).</w:t>
+        <w:t>) located in American Legion State Forest (</w:t>
+      </w:r>
+      <w:proofErr w:type="spellStart"/>
+      <w:r>
+        <w:rPr>
+          <w:rFonts w:ascii="Times New Roman" w:hAnsi="Times New Roman" w:cs="Times New Roman"/>
+          <w:sz w:val="24"/>
+          <w:szCs w:val="24"/>
+        </w:rPr>
+        <w:t>Barkhamsted</w:t>
+      </w:r>
+      <w:proofErr w:type="spellEnd"/>
+      <w:r>
+        <w:rPr>
+          <w:rFonts w:ascii="Times New Roman" w:hAnsi="Times New Roman" w:cs="Times New Roman"/>
+          <w:sz w:val="24"/>
+          <w:szCs w:val="24"/>
+        </w:rPr>
+        <w:t>, CT, USA).</w:t>
+      </w:r>
+      <w:r>
+        <w:rPr>
+          <w:rFonts w:ascii="Times New Roman" w:hAnsi="Times New Roman" w:cs="Times New Roman"/>
+          <w:sz w:val="24"/>
+          <w:szCs w:val="24"/>
+        </w:rPr>
+        <w:t xml:space="preserve"> April 2010 surveys at this site (Fig S2) occur </w:t>
+      </w:r>
+      <w:proofErr w:type="gramStart"/>
+      <w:r>
+        <w:rPr>
+          <w:rFonts w:ascii="Times New Roman" w:hAnsi="Times New Roman" w:cs="Times New Roman"/>
+          <w:sz w:val="24"/>
+          <w:szCs w:val="24"/>
+        </w:rPr>
+        <w:t>on line</w:t>
+      </w:r>
+      <w:proofErr w:type="gramEnd"/>
+      <w:r>
+        <w:rPr>
+          <w:rFonts w:ascii="Times New Roman" w:hAnsi="Times New Roman" w:cs="Times New Roman"/>
+          <w:sz w:val="24"/>
+          <w:szCs w:val="24"/>
+        </w:rPr>
+        <w:t xml:space="preserve"> transect approximately 50 meters from the top right sub-plot.</w:t>
       </w:r>
     </w:p>
     <w:p>
@@ -245,7 +289,25 @@
           <w:sz w:val="24"/>
           <w:szCs w:val="24"/>
         </w:rPr>
-        <w:t>reliminary 150m transect at Henry Buck Trail (41.9428, -73.0158), American Legion State Forest, Barkhamsted, CT. This transect was completed on April 20, 2010. Ant-dispersed species identified in the herbaceous layer during this transect included Spring beauty (</w:t>
+        <w:t xml:space="preserve">reliminary 150m transect at Henry Buck Trail (41.9428, -73.0158), American Legion State Forest, </w:t>
+      </w:r>
+      <w:proofErr w:type="spellStart"/>
+      <w:r>
+        <w:rPr>
+          <w:rFonts w:ascii="Times New Roman" w:hAnsi="Times New Roman" w:cs="Times New Roman"/>
+          <w:sz w:val="24"/>
+          <w:szCs w:val="24"/>
+        </w:rPr>
+        <w:t>Barkhamsted</w:t>
+      </w:r>
+      <w:proofErr w:type="spellEnd"/>
+      <w:r>
+        <w:rPr>
+          <w:rFonts w:ascii="Times New Roman" w:hAnsi="Times New Roman" w:cs="Times New Roman"/>
+          <w:sz w:val="24"/>
+          <w:szCs w:val="24"/>
+        </w:rPr>
+        <w:t>, CT. This transect was completed on April 20, 2010. Ant-dispersed species identified in the herbaceous layer during this transect included Spring beauty (</w:t>
       </w:r>
       <w:r>
         <w:rPr>
@@ -291,26 +353,68 @@
           <w:sz w:val="24"/>
           <w:szCs w:val="24"/>
         </w:rPr>
-        <w:t>Trillium erectum</w:t>
-      </w:r>
-      <w:r>
-        <w:rPr>
-          <w:rFonts w:ascii="Times New Roman" w:hAnsi="Times New Roman" w:cs="Times New Roman"/>
-          <w:sz w:val="24"/>
-          <w:szCs w:val="24"/>
-        </w:rPr>
-        <w:t>), Duchman’s breeches (</w:t>
-      </w:r>
-      <w:r>
-        <w:rPr>
-          <w:rFonts w:ascii="Times New Roman" w:hAnsi="Times New Roman" w:cs="Times New Roman"/>
-          <w:i/>
-          <w:iCs/>
-          <w:sz w:val="24"/>
-          <w:szCs w:val="24"/>
-        </w:rPr>
-        <w:t>Dicentra cuccularia</w:t>
-      </w:r>
+        <w:t xml:space="preserve">Trillium </w:t>
+      </w:r>
+      <w:proofErr w:type="spellStart"/>
+      <w:r>
+        <w:rPr>
+          <w:rFonts w:ascii="Times New Roman" w:hAnsi="Times New Roman" w:cs="Times New Roman"/>
+          <w:i/>
+          <w:iCs/>
+          <w:sz w:val="24"/>
+          <w:szCs w:val="24"/>
+        </w:rPr>
+        <w:t>erectum</w:t>
+      </w:r>
+      <w:proofErr w:type="spellEnd"/>
+      <w:r>
+        <w:rPr>
+          <w:rFonts w:ascii="Times New Roman" w:hAnsi="Times New Roman" w:cs="Times New Roman"/>
+          <w:sz w:val="24"/>
+          <w:szCs w:val="24"/>
+        </w:rPr>
+        <w:t xml:space="preserve">), </w:t>
+      </w:r>
+      <w:proofErr w:type="spellStart"/>
+      <w:r>
+        <w:rPr>
+          <w:rFonts w:ascii="Times New Roman" w:hAnsi="Times New Roman" w:cs="Times New Roman"/>
+          <w:sz w:val="24"/>
+          <w:szCs w:val="24"/>
+        </w:rPr>
+        <w:t>Duchman’s</w:t>
+      </w:r>
+      <w:proofErr w:type="spellEnd"/>
+      <w:r>
+        <w:rPr>
+          <w:rFonts w:ascii="Times New Roman" w:hAnsi="Times New Roman" w:cs="Times New Roman"/>
+          <w:sz w:val="24"/>
+          <w:szCs w:val="24"/>
+        </w:rPr>
+        <w:t xml:space="preserve"> breeches (</w:t>
+      </w:r>
+      <w:r>
+        <w:rPr>
+          <w:rFonts w:ascii="Times New Roman" w:hAnsi="Times New Roman" w:cs="Times New Roman"/>
+          <w:i/>
+          <w:iCs/>
+          <w:sz w:val="24"/>
+          <w:szCs w:val="24"/>
+        </w:rPr>
+        <w:t xml:space="preserve">Dicentra </w:t>
+      </w:r>
+      <w:proofErr w:type="spellStart"/>
+      <w:r>
+        <w:rPr>
+          <w:rFonts w:ascii="Times New Roman" w:hAnsi="Times New Roman" w:cs="Times New Roman"/>
+          <w:i/>
+          <w:iCs/>
+          <w:sz w:val="24"/>
+          <w:szCs w:val="24"/>
+        </w:rPr>
+        <w:t>cuccularia</w:t>
+      </w:r>
+      <w:proofErr w:type="spellEnd"/>
       <w:r>
         <w:rPr>
           <w:rFonts w:ascii="Times New Roman" w:hAnsi="Times New Roman" w:cs="Times New Roman"/>
@@ -319,15 +423,27 @@
         </w:rPr>
         <w:t>), Wood anemone (</w:t>
       </w:r>
-      <w:r>
-        <w:rPr>
-          <w:rFonts w:ascii="Times New Roman" w:hAnsi="Times New Roman" w:cs="Times New Roman"/>
-          <w:i/>
-          <w:iCs/>
-          <w:sz w:val="24"/>
-          <w:szCs w:val="24"/>
-        </w:rPr>
-        <w:t>Anenome quinquefolia</w:t>
+      <w:proofErr w:type="spellStart"/>
+      <w:r>
+        <w:rPr>
+          <w:rFonts w:ascii="Times New Roman" w:hAnsi="Times New Roman" w:cs="Times New Roman"/>
+          <w:i/>
+          <w:iCs/>
+          <w:sz w:val="24"/>
+          <w:szCs w:val="24"/>
+        </w:rPr>
+        <w:t>Anenome</w:t>
+      </w:r>
+      <w:proofErr w:type="spellEnd"/>
+      <w:r>
+        <w:rPr>
+          <w:rFonts w:ascii="Times New Roman" w:hAnsi="Times New Roman" w:cs="Times New Roman"/>
+          <w:i/>
+          <w:iCs/>
+          <w:sz w:val="24"/>
+          <w:szCs w:val="24"/>
+        </w:rPr>
+        <w:t xml:space="preserve"> quinquefolia</w:t>
       </w:r>
       <w:r>
         <w:rPr>
@@ -337,15 +453,27 @@
         </w:rPr>
         <w:t>), Blunt-lobed hepatica (</w:t>
       </w:r>
-      <w:r>
-        <w:rPr>
-          <w:rFonts w:ascii="Times New Roman" w:hAnsi="Times New Roman" w:cs="Times New Roman"/>
-          <w:i/>
-          <w:iCs/>
-          <w:sz w:val="24"/>
-          <w:szCs w:val="24"/>
-        </w:rPr>
-        <w:t>Anenome americana</w:t>
+      <w:proofErr w:type="spellStart"/>
+      <w:r>
+        <w:rPr>
+          <w:rFonts w:ascii="Times New Roman" w:hAnsi="Times New Roman" w:cs="Times New Roman"/>
+          <w:i/>
+          <w:iCs/>
+          <w:sz w:val="24"/>
+          <w:szCs w:val="24"/>
+        </w:rPr>
+        <w:t>Anenome</w:t>
+      </w:r>
+      <w:proofErr w:type="spellEnd"/>
+      <w:r>
+        <w:rPr>
+          <w:rFonts w:ascii="Times New Roman" w:hAnsi="Times New Roman" w:cs="Times New Roman"/>
+          <w:i/>
+          <w:iCs/>
+          <w:sz w:val="24"/>
+          <w:szCs w:val="24"/>
+        </w:rPr>
+        <w:t xml:space="preserve"> americana</w:t>
       </w:r>
       <w:r>
         <w:rPr>
@@ -381,8 +509,20 @@
           <w:sz w:val="24"/>
           <w:szCs w:val="24"/>
         </w:rPr>
-        <w:t>Viola blanda</w:t>
-      </w:r>
+        <w:t xml:space="preserve">Viola </w:t>
+      </w:r>
+      <w:proofErr w:type="spellStart"/>
+      <w:r>
+        <w:rPr>
+          <w:rFonts w:ascii="Times New Roman" w:hAnsi="Times New Roman" w:cs="Times New Roman"/>
+          <w:i/>
+          <w:iCs/>
+          <w:sz w:val="24"/>
+          <w:szCs w:val="24"/>
+        </w:rPr>
+        <w:t>blanda</w:t>
+      </w:r>
+      <w:proofErr w:type="spellEnd"/>
       <w:r>
         <w:rPr>
           <w:rFonts w:ascii="Times New Roman" w:hAnsi="Times New Roman" w:cs="Times New Roman"/>
@@ -399,8 +539,20 @@
           <w:sz w:val="24"/>
           <w:szCs w:val="24"/>
         </w:rPr>
-        <w:t>Viola pubescens</w:t>
-      </w:r>
+        <w:t xml:space="preserve">Viola </w:t>
+      </w:r>
+      <w:proofErr w:type="spellStart"/>
+      <w:r>
+        <w:rPr>
+          <w:rFonts w:ascii="Times New Roman" w:hAnsi="Times New Roman" w:cs="Times New Roman"/>
+          <w:i/>
+          <w:iCs/>
+          <w:sz w:val="24"/>
+          <w:szCs w:val="24"/>
+        </w:rPr>
+        <w:t>pubescens</w:t>
+      </w:r>
+      <w:proofErr w:type="spellEnd"/>
       <w:r>
         <w:rPr>
           <w:rFonts w:ascii="Times New Roman" w:hAnsi="Times New Roman" w:cs="Times New Roman"/>
@@ -417,8 +569,20 @@
           <w:sz w:val="24"/>
           <w:szCs w:val="24"/>
         </w:rPr>
-        <w:t>Trillium undulatum</w:t>
-      </w:r>
+        <w:t xml:space="preserve">Trillium </w:t>
+      </w:r>
+      <w:proofErr w:type="spellStart"/>
+      <w:r>
+        <w:rPr>
+          <w:rFonts w:ascii="Times New Roman" w:hAnsi="Times New Roman" w:cs="Times New Roman"/>
+          <w:i/>
+          <w:iCs/>
+          <w:sz w:val="24"/>
+          <w:szCs w:val="24"/>
+        </w:rPr>
+        <w:t>undulatum</w:t>
+      </w:r>
+      <w:proofErr w:type="spellEnd"/>
       <w:r>
         <w:rPr>
           <w:rFonts w:ascii="Times New Roman" w:hAnsi="Times New Roman" w:cs="Times New Roman"/>
@@ -435,15 +599,45 @@
           <w:sz w:val="24"/>
           <w:szCs w:val="24"/>
         </w:rPr>
-        <w:t>Viola sororia</w:t>
-      </w:r>
-      <w:r>
-        <w:rPr>
-          <w:rFonts w:ascii="Times New Roman" w:hAnsi="Times New Roman" w:cs="Times New Roman"/>
-          <w:sz w:val="24"/>
-          <w:szCs w:val="24"/>
-        </w:rPr>
-        <w:t xml:space="preserve">), and Canadian wildginger </w:t>
+        <w:t xml:space="preserve">Viola </w:t>
+      </w:r>
+      <w:proofErr w:type="spellStart"/>
+      <w:r>
+        <w:rPr>
+          <w:rFonts w:ascii="Times New Roman" w:hAnsi="Times New Roman" w:cs="Times New Roman"/>
+          <w:i/>
+          <w:iCs/>
+          <w:sz w:val="24"/>
+          <w:szCs w:val="24"/>
+        </w:rPr>
+        <w:t>sororia</w:t>
+      </w:r>
+      <w:proofErr w:type="spellEnd"/>
+      <w:r>
+        <w:rPr>
+          <w:rFonts w:ascii="Times New Roman" w:hAnsi="Times New Roman" w:cs="Times New Roman"/>
+          <w:sz w:val="24"/>
+          <w:szCs w:val="24"/>
+        </w:rPr>
+        <w:t xml:space="preserve">), and Canadian </w:t>
+      </w:r>
+      <w:proofErr w:type="spellStart"/>
+      <w:r>
+        <w:rPr>
+          <w:rFonts w:ascii="Times New Roman" w:hAnsi="Times New Roman" w:cs="Times New Roman"/>
+          <w:sz w:val="24"/>
+          <w:szCs w:val="24"/>
+        </w:rPr>
+        <w:t>wildginger</w:t>
+      </w:r>
+      <w:proofErr w:type="spellEnd"/>
+      <w:r>
+        <w:rPr>
+          <w:rFonts w:ascii="Times New Roman" w:hAnsi="Times New Roman" w:cs="Times New Roman"/>
+          <w:sz w:val="24"/>
+          <w:szCs w:val="24"/>
+        </w:rPr>
+        <w:t xml:space="preserve"> </w:t>
       </w:r>
       <w:r>
         <w:rPr>
@@ -717,8 +911,20 @@
           <w:sz w:val="24"/>
           <w:szCs w:val="24"/>
         </w:rPr>
-        <w:t>Euonymus alatus</w:t>
-      </w:r>
+        <w:t xml:space="preserve">Euonymus </w:t>
+      </w:r>
+      <w:proofErr w:type="spellStart"/>
+      <w:r>
+        <w:rPr>
+          <w:rFonts w:ascii="Times New Roman" w:hAnsi="Times New Roman" w:cs="Times New Roman"/>
+          <w:i/>
+          <w:iCs/>
+          <w:sz w:val="24"/>
+          <w:szCs w:val="24"/>
+        </w:rPr>
+        <w:t>alatus</w:t>
+      </w:r>
+      <w:proofErr w:type="spellEnd"/>
       <w:r>
         <w:rPr>
           <w:rFonts w:ascii="Times New Roman" w:hAnsi="Times New Roman" w:cs="Times New Roman"/>
@@ -727,15 +933,49 @@
         </w:rPr>
         <w:t>) and Asiatic bittersweet (</w:t>
       </w:r>
-      <w:r>
-        <w:rPr>
-          <w:rFonts w:ascii="Times New Roman" w:hAnsi="Times New Roman" w:cs="Times New Roman"/>
-          <w:i/>
-          <w:iCs/>
-          <w:sz w:val="24"/>
-          <w:szCs w:val="24"/>
-        </w:rPr>
-        <w:t>Eleagnus umbellata).</w:t>
+      <w:proofErr w:type="spellStart"/>
+      <w:r>
+        <w:rPr>
+          <w:rFonts w:ascii="Times New Roman" w:hAnsi="Times New Roman" w:cs="Times New Roman"/>
+          <w:i/>
+          <w:iCs/>
+          <w:sz w:val="24"/>
+          <w:szCs w:val="24"/>
+        </w:rPr>
+        <w:t>Eleagnus</w:t>
+      </w:r>
+      <w:proofErr w:type="spellEnd"/>
+      <w:r>
+        <w:rPr>
+          <w:rFonts w:ascii="Times New Roman" w:hAnsi="Times New Roman" w:cs="Times New Roman"/>
+          <w:i/>
+          <w:iCs/>
+          <w:sz w:val="24"/>
+          <w:szCs w:val="24"/>
+        </w:rPr>
+        <w:t xml:space="preserve"> </w:t>
+      </w:r>
+      <w:proofErr w:type="spellStart"/>
+      <w:r>
+        <w:rPr>
+          <w:rFonts w:ascii="Times New Roman" w:hAnsi="Times New Roman" w:cs="Times New Roman"/>
+          <w:i/>
+          <w:iCs/>
+          <w:sz w:val="24"/>
+          <w:szCs w:val="24"/>
+        </w:rPr>
+        <w:t>umbellata</w:t>
+      </w:r>
+      <w:proofErr w:type="spellEnd"/>
+      <w:r>
+        <w:rPr>
+          <w:rFonts w:ascii="Times New Roman" w:hAnsi="Times New Roman" w:cs="Times New Roman"/>
+          <w:i/>
+          <w:iCs/>
+          <w:sz w:val="24"/>
+          <w:szCs w:val="24"/>
+        </w:rPr>
+        <w:t>).</w:t>
       </w:r>
       <w:r>
         <w:rPr>
@@ -789,8 +1029,20 @@
           <w:sz w:val="24"/>
           <w:szCs w:val="24"/>
         </w:rPr>
-        <w:t>Trillium erectum</w:t>
-      </w:r>
+        <w:t xml:space="preserve">Trillium </w:t>
+      </w:r>
+      <w:proofErr w:type="spellStart"/>
+      <w:r>
+        <w:rPr>
+          <w:rFonts w:ascii="Times New Roman" w:hAnsi="Times New Roman" w:cs="Times New Roman"/>
+          <w:i/>
+          <w:iCs/>
+          <w:sz w:val="24"/>
+          <w:szCs w:val="24"/>
+        </w:rPr>
+        <w:t>erectum</w:t>
+      </w:r>
+      <w:proofErr w:type="spellEnd"/>
       <w:r>
         <w:rPr>
           <w:rFonts w:ascii="Times New Roman" w:hAnsi="Times New Roman" w:cs="Times New Roman"/>
@@ -807,8 +1059,20 @@
           <w:sz w:val="24"/>
           <w:szCs w:val="24"/>
         </w:rPr>
-        <w:t>Thalictrum thalictroides</w:t>
-      </w:r>
+        <w:t xml:space="preserve">Thalictrum </w:t>
+      </w:r>
+      <w:proofErr w:type="spellStart"/>
+      <w:r>
+        <w:rPr>
+          <w:rFonts w:ascii="Times New Roman" w:hAnsi="Times New Roman" w:cs="Times New Roman"/>
+          <w:i/>
+          <w:iCs/>
+          <w:sz w:val="24"/>
+          <w:szCs w:val="24"/>
+        </w:rPr>
+        <w:t>thalictroides</w:t>
+      </w:r>
+      <w:proofErr w:type="spellEnd"/>
       <w:r>
         <w:rPr>
           <w:rFonts w:ascii="Times New Roman" w:hAnsi="Times New Roman" w:cs="Times New Roman"/>
@@ -1018,8 +1282,20 @@
           <w:sz w:val="24"/>
           <w:szCs w:val="24"/>
         </w:rPr>
-        <w:t>Trillium erectum</w:t>
-      </w:r>
+        <w:t xml:space="preserve">Trillium </w:t>
+      </w:r>
+      <w:proofErr w:type="spellStart"/>
+      <w:r>
+        <w:rPr>
+          <w:rFonts w:ascii="Times New Roman" w:hAnsi="Times New Roman" w:cs="Times New Roman"/>
+          <w:i/>
+          <w:iCs/>
+          <w:sz w:val="24"/>
+          <w:szCs w:val="24"/>
+        </w:rPr>
+        <w:t>erectum</w:t>
+      </w:r>
+      <w:proofErr w:type="spellEnd"/>
       <w:r>
         <w:rPr>
           <w:rFonts w:ascii="Times New Roman" w:hAnsi="Times New Roman" w:cs="Times New Roman"/>
@@ -1319,8 +1595,20 @@
           <w:sz w:val="24"/>
           <w:szCs w:val="24"/>
         </w:rPr>
-        <w:t>Dicentra cuccularia</w:t>
-      </w:r>
+        <w:t xml:space="preserve">Dicentra </w:t>
+      </w:r>
+      <w:proofErr w:type="spellStart"/>
+      <w:r>
+        <w:rPr>
+          <w:rFonts w:ascii="Times New Roman" w:hAnsi="Times New Roman" w:cs="Times New Roman"/>
+          <w:i/>
+          <w:iCs/>
+          <w:sz w:val="24"/>
+          <w:szCs w:val="24"/>
+        </w:rPr>
+        <w:t>cuccularia</w:t>
+      </w:r>
+      <w:proofErr w:type="spellEnd"/>
       <w:r>
         <w:rPr>
           <w:rFonts w:ascii="Times New Roman" w:hAnsi="Times New Roman" w:cs="Times New Roman"/>
@@ -1355,8 +1643,20 @@
           <w:sz w:val="24"/>
           <w:szCs w:val="24"/>
         </w:rPr>
-        <w:t>Trillium erectum</w:t>
-      </w:r>
+        <w:t xml:space="preserve">Trillium </w:t>
+      </w:r>
+      <w:proofErr w:type="spellStart"/>
+      <w:r>
+        <w:rPr>
+          <w:rFonts w:ascii="Times New Roman" w:hAnsi="Times New Roman" w:cs="Times New Roman"/>
+          <w:i/>
+          <w:iCs/>
+          <w:sz w:val="24"/>
+          <w:szCs w:val="24"/>
+        </w:rPr>
+        <w:t>erectum</w:t>
+      </w:r>
+      <w:proofErr w:type="spellEnd"/>
       <w:r>
         <w:rPr>
           <w:rFonts w:ascii="Times New Roman" w:hAnsi="Times New Roman" w:cs="Times New Roman"/>
@@ -1409,8 +1709,20 @@
           <w:sz w:val="24"/>
           <w:szCs w:val="24"/>
         </w:rPr>
-        <w:t>Viola sororia</w:t>
-      </w:r>
+        <w:t xml:space="preserve">Viola </w:t>
+      </w:r>
+      <w:proofErr w:type="spellStart"/>
+      <w:r>
+        <w:rPr>
+          <w:rFonts w:ascii="Times New Roman" w:hAnsi="Times New Roman" w:cs="Times New Roman"/>
+          <w:i/>
+          <w:iCs/>
+          <w:sz w:val="24"/>
+          <w:szCs w:val="24"/>
+        </w:rPr>
+        <w:t>sororia</w:t>
+      </w:r>
+      <w:proofErr w:type="spellEnd"/>
       <w:r>
         <w:rPr>
           <w:rFonts w:ascii="Times New Roman" w:hAnsi="Times New Roman" w:cs="Times New Roman"/>
@@ -1524,6 +1836,113 @@
                     <a:prstGeom prst="rect">
                       <a:avLst/>
                     </a:prstGeom>
+                  </pic:spPr>
+                </pic:pic>
+              </a:graphicData>
+            </a:graphic>
+          </wp:inline>
+        </w:drawing>
+      </w:r>
+    </w:p>
+    <w:p>
+      <w:pPr>
+        <w:spacing w:after="0" w:line="240" w:lineRule="auto"/>
+        <w:rPr>
+          <w:rFonts w:ascii="Times New Roman" w:hAnsi="Times New Roman" w:cs="Times New Roman"/>
+          <w:sz w:val="24"/>
+          <w:szCs w:val="24"/>
+        </w:rPr>
+      </w:pPr>
+      <w:r>
+        <w:rPr>
+          <w:rFonts w:ascii="Times New Roman" w:hAnsi="Times New Roman" w:cs="Times New Roman"/>
+          <w:sz w:val="24"/>
+          <w:szCs w:val="24"/>
+        </w:rPr>
+        <w:br w:type="page"/>
+      </w:r>
+    </w:p>
+    <w:p>
+      <w:pPr>
+        <w:rPr>
+          <w:rFonts w:ascii="Times New Roman" w:hAnsi="Times New Roman" w:cs="Times New Roman"/>
+          <w:sz w:val="24"/>
+          <w:szCs w:val="24"/>
+        </w:rPr>
+      </w:pPr>
+      <w:r>
+        <w:rPr>
+          <w:rFonts w:ascii="Times New Roman" w:hAnsi="Times New Roman" w:cs="Times New Roman"/>
+          <w:sz w:val="24"/>
+          <w:szCs w:val="24"/>
+        </w:rPr>
+        <w:lastRenderedPageBreak/>
+        <w:t>Figure S6. Plant coverage transect and ant bait location information for 2017 post-manipulation surveys at Henry Buck Trail site. Within each of the nine subplots, five baits were placed at locations marked with orange circles. Plant community survey were completed with two transects across the diagonal of each plot. Any individual plant located at the intersection was not measured an additional time when completing the second transect.</w:t>
+      </w:r>
+    </w:p>
+    <w:p>
+      <w:pPr>
+        <w:rPr>
+          <w:rFonts w:ascii="Times New Roman" w:hAnsi="Times New Roman" w:cs="Times New Roman"/>
+          <w:sz w:val="24"/>
+          <w:szCs w:val="24"/>
+        </w:rPr>
+      </w:pPr>
+    </w:p>
+    <w:p>
+      <w:pPr>
+        <w:rPr>
+          <w:rFonts w:ascii="Times New Roman" w:hAnsi="Times New Roman" w:cs="Times New Roman"/>
+          <w:sz w:val="24"/>
+          <w:szCs w:val="24"/>
+        </w:rPr>
+      </w:pPr>
+      <w:r>
+        <w:rPr>
+          <w:rFonts w:ascii="Times New Roman" w:hAnsi="Times New Roman" w:cs="Times New Roman"/>
+          <w:noProof/>
+          <w:sz w:val="24"/>
+          <w:szCs w:val="24"/>
+        </w:rPr>
+        <w:drawing>
+          <wp:inline distT="0" distB="0" distL="0" distR="0" wp14:anchorId="765A23F5" wp14:editId="101C2690">
+            <wp:extent cx="5627370" cy="2816860"/>
+            <wp:effectExtent l="0" t="0" r="0" b="0"/>
+            <wp:docPr id="2" name="Picture 2"/>
+            <wp:cNvGraphicFramePr>
+              <a:graphicFrameLocks xmlns:a="http://schemas.openxmlformats.org/drawingml/2006/main" noChangeAspect="1"/>
+            </wp:cNvGraphicFramePr>
+            <a:graphic xmlns:a="http://schemas.openxmlformats.org/drawingml/2006/main">
+              <a:graphicData uri="http://schemas.openxmlformats.org/drawingml/2006/picture">
+                <pic:pic xmlns:pic="http://schemas.openxmlformats.org/drawingml/2006/picture">
+                  <pic:nvPicPr>
+                    <pic:cNvPr id="0" name="Picture 2"/>
+                    <pic:cNvPicPr>
+                      <a:picLocks noChangeAspect="1" noChangeArrowheads="1"/>
+                    </pic:cNvPicPr>
+                  </pic:nvPicPr>
+                  <pic:blipFill>
+                    <a:blip r:embed="rId10">
+                      <a:extLst>
+                        <a:ext uri="{28A0092B-C50C-407E-A947-70E740481C1C}">
+                          <a14:useLocalDpi xmlns:a14="http://schemas.microsoft.com/office/drawing/2010/main" val="0"/>
+                        </a:ext>
+                      </a:extLst>
+                    </a:blip>
+                    <a:srcRect/>
+                    <a:stretch>
+                      <a:fillRect/>
+                    </a:stretch>
+                  </pic:blipFill>
+                  <pic:spPr bwMode="auto">
+                    <a:xfrm>
+                      <a:off x="0" y="0"/>
+                      <a:ext cx="5627370" cy="2816860"/>
+                    </a:xfrm>
+                    <a:prstGeom prst="rect">
+                      <a:avLst/>
+                    </a:prstGeom>
+                    <a:noFill/>
                   </pic:spPr>
                 </pic:pic>
               </a:graphicData>

</xml_diff>